<commit_message>
hourly rate conditional template
</commit_message>
<xml_diff>
--- a/docassemble/StudentEvaluations/data/templates/independent_evaluation_request.docx
+++ b/docassemble/StudentEvaluations/data/templates/independent_evaluation_request.docx
@@ -1,6 +1,6 @@
 
 <file path=word/document.xml><?xml version="1.0" encoding="utf-8"?>
-<w:document xmlns:wpc="http://schemas.microsoft.com/office/word/2010/wordprocessingCanvas" xmlns:cx="http://schemas.microsoft.com/office/drawing/2014/chartex" xmlns:cx1="http://schemas.microsoft.com/office/drawing/2015/9/8/chartex" xmlns:mc="http://schemas.openxmlformats.org/markup-compatibility/2006" xmlns:o="urn:schemas-microsoft-com:office:office" xmlns:r="http://schemas.openxmlformats.org/officeDocument/2006/relationships" xmlns:m="http://schemas.openxmlformats.org/officeDocument/2006/math" xmlns:v="urn:schemas-microsoft-com:vml" xmlns:wp14="http://schemas.microsoft.com/office/word/2010/wordprocessingDrawing" xmlns:wp="http://schemas.openxmlformats.org/drawingml/2006/wordprocessingDrawing" xmlns:w10="urn:schemas-microsoft-com:office:word" xmlns:w="http://schemas.openxmlformats.org/wordprocessingml/2006/main" xmlns:w14="http://schemas.microsoft.com/office/word/2010/wordml" xmlns:w15="http://schemas.microsoft.com/office/word/2012/wordml" xmlns:w16se="http://schemas.microsoft.com/office/word/2015/wordml/symex" xmlns:wpg="http://schemas.microsoft.com/office/word/2010/wordprocessingGroup" xmlns:wpi="http://schemas.microsoft.com/office/word/2010/wordprocessingInk" xmlns:wne="http://schemas.microsoft.com/office/word/2006/wordml" xmlns:wps="http://schemas.microsoft.com/office/word/2010/wordprocessingShape" mc:Ignorable="w14 w15 w16se wp14">
+<w:document xmlns:wpc="http://schemas.microsoft.com/office/word/2010/wordprocessingCanvas" xmlns:cx="http://schemas.microsoft.com/office/drawing/2014/chartex" xmlns:cx1="http://schemas.microsoft.com/office/drawing/2015/9/8/chartex" xmlns:cx2="http://schemas.microsoft.com/office/drawing/2015/10/21/chartex" xmlns:cx3="http://schemas.microsoft.com/office/drawing/2016/5/9/chartex" xmlns:cx4="http://schemas.microsoft.com/office/drawing/2016/5/10/chartex" xmlns:cx5="http://schemas.microsoft.com/office/drawing/2016/5/11/chartex" xmlns:cx6="http://schemas.microsoft.com/office/drawing/2016/5/12/chartex" xmlns:cx7="http://schemas.microsoft.com/office/drawing/2016/5/13/chartex" xmlns:cx8="http://schemas.microsoft.com/office/drawing/2016/5/14/chartex" xmlns:mc="http://schemas.openxmlformats.org/markup-compatibility/2006" xmlns:aink="http://schemas.microsoft.com/office/drawing/2016/ink" xmlns:am3d="http://schemas.microsoft.com/office/drawing/2017/model3d" xmlns:o="urn:schemas-microsoft-com:office:office" xmlns:oel="http://schemas.microsoft.com/office/2019/extlst" xmlns:r="http://schemas.openxmlformats.org/officeDocument/2006/relationships" xmlns:m="http://schemas.openxmlformats.org/officeDocument/2006/math" xmlns:v="urn:schemas-microsoft-com:vml" xmlns:wp14="http://schemas.microsoft.com/office/word/2010/wordprocessingDrawing" xmlns:wp="http://schemas.openxmlformats.org/drawingml/2006/wordprocessingDrawing" xmlns:w10="urn:schemas-microsoft-com:office:word" xmlns:w="http://schemas.openxmlformats.org/wordprocessingml/2006/main" xmlns:w14="http://schemas.microsoft.com/office/word/2010/wordml" xmlns:w15="http://schemas.microsoft.com/office/word/2012/wordml" xmlns:w16cex="http://schemas.microsoft.com/office/word/2018/wordml/cex" xmlns:w16cid="http://schemas.microsoft.com/office/word/2016/wordml/cid" xmlns:w16="http://schemas.microsoft.com/office/word/2018/wordml" xmlns:w16sdtdh="http://schemas.microsoft.com/office/word/2020/wordml/sdtdatahash" xmlns:w16se="http://schemas.microsoft.com/office/word/2015/wordml/symex" xmlns:wpg="http://schemas.microsoft.com/office/word/2010/wordprocessingGroup" xmlns:wpi="http://schemas.microsoft.com/office/word/2010/wordprocessingInk" xmlns:wne="http://schemas.microsoft.com/office/word/2006/wordml" xmlns:wps="http://schemas.microsoft.com/office/word/2010/wordprocessingShape" mc:Ignorable="w14 w15 w16se w16cid w16 w16cex w16sdtdh wp14">
   <w:body>
     <w:p>
       <w:pPr>
@@ -9,57 +9,173 @@
           <w:szCs w:val="24"/>
         </w:rPr>
       </w:pPr>
-      <w:r>
-        <w:rPr>
-          <w:sz w:val="24"/>
-          <w:szCs w:val="24"/>
-        </w:rPr>
-        <w:t>{{ requestor.name.full() }}</w:t>
-      </w:r>
-    </w:p>
-    <w:p>
-      <w:pPr>
-        <w:rPr>
-          <w:sz w:val="24"/>
-          <w:szCs w:val="24"/>
-        </w:rPr>
-      </w:pPr>
-      <w:r>
-        <w:rPr>
-          <w:sz w:val="24"/>
-          <w:szCs w:val="24"/>
-        </w:rPr>
-        <w:t>{{ requestor.address.address }}</w:t>
-      </w:r>
-    </w:p>
-    <w:p>
-      <w:pPr>
-        <w:rPr>
-          <w:sz w:val="24"/>
-          <w:szCs w:val="24"/>
-        </w:rPr>
-      </w:pPr>
-      <w:r>
-        <w:rPr>
-          <w:sz w:val="24"/>
-          <w:szCs w:val="24"/>
-        </w:rPr>
-        <w:t>{{ requestor.address.city }}, {{ requestor.address.state }} {{requestor.address.zip }}</w:t>
-      </w:r>
-    </w:p>
-    <w:p>
-      <w:pPr>
-        <w:rPr>
-          <w:sz w:val="24"/>
-          <w:szCs w:val="24"/>
-        </w:rPr>
-      </w:pPr>
-      <w:r>
-        <w:rPr>
-          <w:sz w:val="24"/>
-          <w:szCs w:val="24"/>
-        </w:rPr>
-        <w:t xml:space="preserve">{{ requestor.phone_number }} </w:t>
+      <w:proofErr w:type="gramStart"/>
+      <w:r>
+        <w:rPr>
+          <w:sz w:val="24"/>
+          <w:szCs w:val="24"/>
+        </w:rPr>
+        <w:t xml:space="preserve">{{ </w:t>
+      </w:r>
+      <w:proofErr w:type="spellStart"/>
+      <w:r>
+        <w:rPr>
+          <w:sz w:val="24"/>
+          <w:szCs w:val="24"/>
+        </w:rPr>
+        <w:t>requestor.name</w:t>
+      </w:r>
+      <w:proofErr w:type="gramEnd"/>
+      <w:r>
+        <w:rPr>
+          <w:sz w:val="24"/>
+          <w:szCs w:val="24"/>
+        </w:rPr>
+        <w:t>.full</w:t>
+      </w:r>
+      <w:proofErr w:type="spellEnd"/>
+      <w:r>
+        <w:rPr>
+          <w:sz w:val="24"/>
+          <w:szCs w:val="24"/>
+        </w:rPr>
+        <w:t>() }}</w:t>
+      </w:r>
+    </w:p>
+    <w:p>
+      <w:pPr>
+        <w:rPr>
+          <w:sz w:val="24"/>
+          <w:szCs w:val="24"/>
+        </w:rPr>
+      </w:pPr>
+      <w:proofErr w:type="gramStart"/>
+      <w:r>
+        <w:rPr>
+          <w:sz w:val="24"/>
+          <w:szCs w:val="24"/>
+        </w:rPr>
+        <w:t xml:space="preserve">{{ </w:t>
+      </w:r>
+      <w:proofErr w:type="spellStart"/>
+      <w:r>
+        <w:rPr>
+          <w:sz w:val="24"/>
+          <w:szCs w:val="24"/>
+        </w:rPr>
+        <w:t>requestor</w:t>
+      </w:r>
+      <w:proofErr w:type="gramEnd"/>
+      <w:r>
+        <w:rPr>
+          <w:sz w:val="24"/>
+          <w:szCs w:val="24"/>
+        </w:rPr>
+        <w:t>.address.address</w:t>
+      </w:r>
+      <w:proofErr w:type="spellEnd"/>
+      <w:r>
+        <w:rPr>
+          <w:sz w:val="24"/>
+          <w:szCs w:val="24"/>
+        </w:rPr>
+        <w:t xml:space="preserve"> }}</w:t>
+      </w:r>
+    </w:p>
+    <w:p>
+      <w:pPr>
+        <w:rPr>
+          <w:sz w:val="24"/>
+          <w:szCs w:val="24"/>
+        </w:rPr>
+      </w:pPr>
+      <w:proofErr w:type="gramStart"/>
+      <w:r>
+        <w:rPr>
+          <w:sz w:val="24"/>
+          <w:szCs w:val="24"/>
+        </w:rPr>
+        <w:t xml:space="preserve">{{ </w:t>
+      </w:r>
+      <w:proofErr w:type="spellStart"/>
+      <w:r>
+        <w:rPr>
+          <w:sz w:val="24"/>
+          <w:szCs w:val="24"/>
+        </w:rPr>
+        <w:t>requestor</w:t>
+      </w:r>
+      <w:proofErr w:type="gramEnd"/>
+      <w:r>
+        <w:rPr>
+          <w:sz w:val="24"/>
+          <w:szCs w:val="24"/>
+        </w:rPr>
+        <w:t>.address.city</w:t>
+      </w:r>
+      <w:proofErr w:type="spellEnd"/>
+      <w:r>
+        <w:rPr>
+          <w:sz w:val="24"/>
+          <w:szCs w:val="24"/>
+        </w:rPr>
+        <w:t xml:space="preserve"> }}, {{ </w:t>
+      </w:r>
+      <w:proofErr w:type="spellStart"/>
+      <w:r>
+        <w:rPr>
+          <w:sz w:val="24"/>
+          <w:szCs w:val="24"/>
+        </w:rPr>
+        <w:t>requestor.address.state</w:t>
+      </w:r>
+      <w:proofErr w:type="spellEnd"/>
+      <w:r>
+        <w:rPr>
+          <w:sz w:val="24"/>
+          <w:szCs w:val="24"/>
+        </w:rPr>
+        <w:t xml:space="preserve"> }} {{requestor.address.zip }}</w:t>
+      </w:r>
+    </w:p>
+    <w:p>
+      <w:pPr>
+        <w:rPr>
+          <w:sz w:val="24"/>
+          <w:szCs w:val="24"/>
+        </w:rPr>
+      </w:pPr>
+      <w:proofErr w:type="gramStart"/>
+      <w:r>
+        <w:rPr>
+          <w:sz w:val="24"/>
+          <w:szCs w:val="24"/>
+        </w:rPr>
+        <w:t xml:space="preserve">{{ </w:t>
+      </w:r>
+      <w:proofErr w:type="spellStart"/>
+      <w:r>
+        <w:rPr>
+          <w:sz w:val="24"/>
+          <w:szCs w:val="24"/>
+        </w:rPr>
+        <w:t>requestor</w:t>
+      </w:r>
+      <w:proofErr w:type="gramEnd"/>
+      <w:r>
+        <w:rPr>
+          <w:sz w:val="24"/>
+          <w:szCs w:val="24"/>
+        </w:rPr>
+        <w:t>.phone_number</w:t>
+      </w:r>
+      <w:proofErr w:type="spellEnd"/>
+      <w:r>
+        <w:rPr>
+          <w:sz w:val="24"/>
+          <w:szCs w:val="24"/>
+        </w:rPr>
+        <w:t xml:space="preserve"> }} </w:t>
       </w:r>
     </w:p>
     <w:p>
@@ -84,12 +200,37 @@
           <w:szCs w:val="24"/>
         </w:rPr>
       </w:pPr>
-      <w:r>
-        <w:rPr>
-          <w:sz w:val="24"/>
-          <w:szCs w:val="24"/>
-        </w:rPr>
-        <w:t>{{ format_date(today()) }}</w:t>
+      <w:proofErr w:type="gramStart"/>
+      <w:r>
+        <w:rPr>
+          <w:sz w:val="24"/>
+          <w:szCs w:val="24"/>
+        </w:rPr>
+        <w:t xml:space="preserve">{{ </w:t>
+      </w:r>
+      <w:proofErr w:type="spellStart"/>
+      <w:r>
+        <w:rPr>
+          <w:sz w:val="24"/>
+          <w:szCs w:val="24"/>
+        </w:rPr>
+        <w:t>format</w:t>
+      </w:r>
+      <w:proofErr w:type="gramEnd"/>
+      <w:r>
+        <w:rPr>
+          <w:sz w:val="24"/>
+          <w:szCs w:val="24"/>
+        </w:rPr>
+        <w:t>_date</w:t>
+      </w:r>
+      <w:proofErr w:type="spellEnd"/>
+      <w:r>
+        <w:rPr>
+          <w:sz w:val="24"/>
+          <w:szCs w:val="24"/>
+        </w:rPr>
+        <w:t>(today()) }}</w:t>
       </w:r>
     </w:p>
     <w:p>
@@ -114,57 +255,157 @@
           <w:szCs w:val="24"/>
         </w:rPr>
       </w:pPr>
-      <w:r>
-        <w:rPr>
-          <w:sz w:val="24"/>
-          <w:szCs w:val="24"/>
-        </w:rPr>
-        <w:t>{{ school.recipient }}</w:t>
-      </w:r>
-    </w:p>
-    <w:p>
-      <w:pPr>
-        <w:rPr>
-          <w:sz w:val="24"/>
-          <w:szCs w:val="24"/>
-        </w:rPr>
-      </w:pPr>
-      <w:r>
-        <w:rPr>
-          <w:sz w:val="24"/>
-          <w:szCs w:val="24"/>
-        </w:rPr>
-        <w:t>{{ school.name }}</w:t>
-      </w:r>
-    </w:p>
-    <w:p>
-      <w:pPr>
-        <w:rPr>
-          <w:sz w:val="24"/>
-          <w:szCs w:val="24"/>
-        </w:rPr>
-      </w:pPr>
-      <w:r>
-        <w:rPr>
-          <w:sz w:val="24"/>
-          <w:szCs w:val="24"/>
-        </w:rPr>
-        <w:t>{{ school.address.address }}</w:t>
-      </w:r>
-    </w:p>
-    <w:p>
-      <w:pPr>
-        <w:rPr>
-          <w:sz w:val="24"/>
-          <w:szCs w:val="24"/>
-        </w:rPr>
-      </w:pPr>
-      <w:r>
-        <w:rPr>
-          <w:sz w:val="24"/>
-          <w:szCs w:val="24"/>
-        </w:rPr>
-        <w:t>{{ school.address.city }}, {{ school.address.state }} {{ school.address.zip}}</w:t>
+      <w:proofErr w:type="gramStart"/>
+      <w:r>
+        <w:rPr>
+          <w:sz w:val="24"/>
+          <w:szCs w:val="24"/>
+        </w:rPr>
+        <w:t xml:space="preserve">{{ </w:t>
+      </w:r>
+      <w:proofErr w:type="spellStart"/>
+      <w:r>
+        <w:rPr>
+          <w:sz w:val="24"/>
+          <w:szCs w:val="24"/>
+        </w:rPr>
+        <w:t>school</w:t>
+      </w:r>
+      <w:proofErr w:type="gramEnd"/>
+      <w:r>
+        <w:rPr>
+          <w:sz w:val="24"/>
+          <w:szCs w:val="24"/>
+        </w:rPr>
+        <w:t>.recipient</w:t>
+      </w:r>
+      <w:proofErr w:type="spellEnd"/>
+      <w:r>
+        <w:rPr>
+          <w:sz w:val="24"/>
+          <w:szCs w:val="24"/>
+        </w:rPr>
+        <w:t xml:space="preserve"> }}</w:t>
+      </w:r>
+    </w:p>
+    <w:p>
+      <w:pPr>
+        <w:rPr>
+          <w:sz w:val="24"/>
+          <w:szCs w:val="24"/>
+        </w:rPr>
+      </w:pPr>
+      <w:proofErr w:type="gramStart"/>
+      <w:r>
+        <w:rPr>
+          <w:sz w:val="24"/>
+          <w:szCs w:val="24"/>
+        </w:rPr>
+        <w:t>{{ school.name</w:t>
+      </w:r>
+      <w:proofErr w:type="gramEnd"/>
+      <w:r>
+        <w:rPr>
+          <w:sz w:val="24"/>
+          <w:szCs w:val="24"/>
+        </w:rPr>
+        <w:t xml:space="preserve"> }}</w:t>
+      </w:r>
+    </w:p>
+    <w:p>
+      <w:pPr>
+        <w:rPr>
+          <w:sz w:val="24"/>
+          <w:szCs w:val="24"/>
+        </w:rPr>
+      </w:pPr>
+      <w:proofErr w:type="gramStart"/>
+      <w:r>
+        <w:rPr>
+          <w:sz w:val="24"/>
+          <w:szCs w:val="24"/>
+        </w:rPr>
+        <w:t xml:space="preserve">{{ </w:t>
+      </w:r>
+      <w:proofErr w:type="spellStart"/>
+      <w:r>
+        <w:rPr>
+          <w:sz w:val="24"/>
+          <w:szCs w:val="24"/>
+        </w:rPr>
+        <w:t>school</w:t>
+      </w:r>
+      <w:proofErr w:type="gramEnd"/>
+      <w:r>
+        <w:rPr>
+          <w:sz w:val="24"/>
+          <w:szCs w:val="24"/>
+        </w:rPr>
+        <w:t>.address.address</w:t>
+      </w:r>
+      <w:proofErr w:type="spellEnd"/>
+      <w:r>
+        <w:rPr>
+          <w:sz w:val="24"/>
+          <w:szCs w:val="24"/>
+        </w:rPr>
+        <w:t xml:space="preserve"> }}</w:t>
+      </w:r>
+    </w:p>
+    <w:p>
+      <w:pPr>
+        <w:rPr>
+          <w:sz w:val="24"/>
+          <w:szCs w:val="24"/>
+        </w:rPr>
+      </w:pPr>
+      <w:proofErr w:type="gramStart"/>
+      <w:r>
+        <w:rPr>
+          <w:sz w:val="24"/>
+          <w:szCs w:val="24"/>
+        </w:rPr>
+        <w:t xml:space="preserve">{{ </w:t>
+      </w:r>
+      <w:proofErr w:type="spellStart"/>
+      <w:r>
+        <w:rPr>
+          <w:sz w:val="24"/>
+          <w:szCs w:val="24"/>
+        </w:rPr>
+        <w:t>school</w:t>
+      </w:r>
+      <w:proofErr w:type="gramEnd"/>
+      <w:r>
+        <w:rPr>
+          <w:sz w:val="24"/>
+          <w:szCs w:val="24"/>
+        </w:rPr>
+        <w:t>.address.city</w:t>
+      </w:r>
+      <w:proofErr w:type="spellEnd"/>
+      <w:r>
+        <w:rPr>
+          <w:sz w:val="24"/>
+          <w:szCs w:val="24"/>
+        </w:rPr>
+        <w:t xml:space="preserve"> }}, {{ </w:t>
+      </w:r>
+      <w:proofErr w:type="spellStart"/>
+      <w:r>
+        <w:rPr>
+          <w:sz w:val="24"/>
+          <w:szCs w:val="24"/>
+        </w:rPr>
+        <w:t>school.address.state</w:t>
+      </w:r>
+      <w:proofErr w:type="spellEnd"/>
+      <w:r>
+        <w:rPr>
+          <w:sz w:val="24"/>
+          <w:szCs w:val="24"/>
+        </w:rPr>
+        <w:t xml:space="preserve"> }} {{ school.address.zip}}</w:t>
       </w:r>
     </w:p>
     <w:p>
@@ -215,13 +456,41 @@
         <w:tab/>
         <w:t xml:space="preserve">Requesting Independent Evaluation for </w:t>
       </w:r>
+      <w:proofErr w:type="gramStart"/>
       <w:r>
         <w:rPr>
           <w:b/>
           <w:sz w:val="24"/>
           <w:szCs w:val="24"/>
         </w:rPr>
-        <w:t>{{ student.name }}; Date of Birth: {{ student.birthdate }}</w:t>
+        <w:t>{{ student.name</w:t>
+      </w:r>
+      <w:proofErr w:type="gramEnd"/>
+      <w:r>
+        <w:rPr>
+          <w:b/>
+          <w:sz w:val="24"/>
+          <w:szCs w:val="24"/>
+        </w:rPr>
+        <w:t xml:space="preserve"> }}; Date of Birth: {{ </w:t>
+      </w:r>
+      <w:proofErr w:type="spellStart"/>
+      <w:r>
+        <w:rPr>
+          <w:b/>
+          <w:sz w:val="24"/>
+          <w:szCs w:val="24"/>
+        </w:rPr>
+        <w:t>student.birthdate</w:t>
+      </w:r>
+      <w:proofErr w:type="spellEnd"/>
+      <w:r>
+        <w:rPr>
+          <w:b/>
+          <w:sz w:val="24"/>
+          <w:szCs w:val="24"/>
+        </w:rPr>
+        <w:t xml:space="preserve"> }}</w:t>
       </w:r>
     </w:p>
     <w:p>
@@ -265,7 +534,39 @@
           <w:sz w:val="24"/>
           <w:szCs w:val="24"/>
         </w:rPr>
-        <w:t>recipient.name %}{{school.recipient.name.full() }} {% else %} To Whom it May Concern {% endif %}:</w:t>
+        <w:t xml:space="preserve">recipient.name </w:t>
+      </w:r>
+      <w:proofErr w:type="gramStart"/>
+      <w:r>
+        <w:rPr>
+          <w:sz w:val="24"/>
+          <w:szCs w:val="24"/>
+        </w:rPr>
+        <w:t>%}{</w:t>
+      </w:r>
+      <w:proofErr w:type="gramEnd"/>
+      <w:r>
+        <w:rPr>
+          <w:sz w:val="24"/>
+          <w:szCs w:val="24"/>
+        </w:rPr>
+        <w:t>{</w:t>
+      </w:r>
+      <w:proofErr w:type="spellStart"/>
+      <w:r>
+        <w:rPr>
+          <w:sz w:val="24"/>
+          <w:szCs w:val="24"/>
+        </w:rPr>
+        <w:t>school.recipient.name.full</w:t>
+      </w:r>
+      <w:proofErr w:type="spellEnd"/>
+      <w:r>
+        <w:rPr>
+          <w:sz w:val="24"/>
+          <w:szCs w:val="24"/>
+        </w:rPr>
+        <w:t>() }} {% else %} To Whom it May Concern {% endif %}:</w:t>
       </w:r>
     </w:p>
     <w:p>
@@ -295,7 +596,119 @@
           <w:sz w:val="24"/>
           <w:szCs w:val="24"/>
         </w:rPr>
-        <w:t>I am {% if (requestor.right_to_send == “Student”) %} {{ student.name}}{% else %}the {{ requestor.right_to_send }} of {{ student.name }}{% endif %}, a {{ student.grade }} {% if (student.grade != “Pre-K”) and (student.grade != “Kindergarten”) and (student.grade != “soon-to-be”) %} grade {% endif %}{% if student.grade != “soon-to-be” %} student at your school{% else %}student in your district{% endif %}.</w:t>
+        <w:t>I am {% if (</w:t>
+      </w:r>
+      <w:proofErr w:type="spellStart"/>
+      <w:r>
+        <w:rPr>
+          <w:sz w:val="24"/>
+          <w:szCs w:val="24"/>
+        </w:rPr>
+        <w:t>requestor.right_to_send</w:t>
+      </w:r>
+      <w:proofErr w:type="spellEnd"/>
+      <w:r>
+        <w:rPr>
+          <w:sz w:val="24"/>
+          <w:szCs w:val="24"/>
+        </w:rPr>
+        <w:t xml:space="preserve"> == “Student”) %} {{ student.name}}{% else %}the {{ </w:t>
+      </w:r>
+      <w:proofErr w:type="spellStart"/>
+      <w:r>
+        <w:rPr>
+          <w:sz w:val="24"/>
+          <w:szCs w:val="24"/>
+        </w:rPr>
+        <w:t>requestor.right_to_send</w:t>
+      </w:r>
+      <w:proofErr w:type="spellEnd"/>
+      <w:r>
+        <w:rPr>
+          <w:sz w:val="24"/>
+          <w:szCs w:val="24"/>
+        </w:rPr>
+        <w:t xml:space="preserve"> }} of {{ student.name }}{% endif %}, a {{ </w:t>
+      </w:r>
+      <w:proofErr w:type="spellStart"/>
+      <w:r>
+        <w:rPr>
+          <w:sz w:val="24"/>
+          <w:szCs w:val="24"/>
+        </w:rPr>
+        <w:t>student.grade</w:t>
+      </w:r>
+      <w:proofErr w:type="spellEnd"/>
+      <w:r>
+        <w:rPr>
+          <w:sz w:val="24"/>
+          <w:szCs w:val="24"/>
+        </w:rPr>
+        <w:t xml:space="preserve"> }} {% if (</w:t>
+      </w:r>
+      <w:proofErr w:type="spellStart"/>
+      <w:r>
+        <w:rPr>
+          <w:sz w:val="24"/>
+          <w:szCs w:val="24"/>
+        </w:rPr>
+        <w:t>student.grade</w:t>
+      </w:r>
+      <w:proofErr w:type="spellEnd"/>
+      <w:r>
+        <w:rPr>
+          <w:sz w:val="24"/>
+          <w:szCs w:val="24"/>
+        </w:rPr>
+        <w:t xml:space="preserve"> != “Pre-K”) and (</w:t>
+      </w:r>
+      <w:proofErr w:type="spellStart"/>
+      <w:r>
+        <w:rPr>
+          <w:sz w:val="24"/>
+          <w:szCs w:val="24"/>
+        </w:rPr>
+        <w:t>student.grade</w:t>
+      </w:r>
+      <w:proofErr w:type="spellEnd"/>
+      <w:r>
+        <w:rPr>
+          <w:sz w:val="24"/>
+          <w:szCs w:val="24"/>
+        </w:rPr>
+        <w:t xml:space="preserve"> != “Kindergarten”) and (</w:t>
+      </w:r>
+      <w:proofErr w:type="spellStart"/>
+      <w:r>
+        <w:rPr>
+          <w:sz w:val="24"/>
+          <w:szCs w:val="24"/>
+        </w:rPr>
+        <w:t>student.grade</w:t>
+      </w:r>
+      <w:proofErr w:type="spellEnd"/>
+      <w:r>
+        <w:rPr>
+          <w:sz w:val="24"/>
+          <w:szCs w:val="24"/>
+        </w:rPr>
+        <w:t xml:space="preserve"> != “soon-to-be”) %} grade {% endif %}{% if </w:t>
+      </w:r>
+      <w:proofErr w:type="spellStart"/>
+      <w:r>
+        <w:rPr>
+          <w:sz w:val="24"/>
+          <w:szCs w:val="24"/>
+        </w:rPr>
+        <w:t>student.grade</w:t>
+      </w:r>
+      <w:proofErr w:type="spellEnd"/>
+      <w:r>
+        <w:rPr>
+          <w:sz w:val="24"/>
+          <w:szCs w:val="24"/>
+        </w:rPr>
+        <w:t xml:space="preserve"> != “soon-to-be” %} student at your school{% else %}student in your district{% endif %}.</w:t>
       </w:r>
       <w:r>
         <w:rPr>
@@ -337,7 +750,23 @@
           <w:sz w:val="24"/>
           <w:szCs w:val="24"/>
         </w:rPr>
-        <w:t>{%p for key in selected_evaluations %}</w:t>
+        <w:t xml:space="preserve">{%p for key in </w:t>
+      </w:r>
+      <w:proofErr w:type="spellStart"/>
+      <w:r>
+        <w:rPr>
+          <w:sz w:val="24"/>
+          <w:szCs w:val="24"/>
+        </w:rPr>
+        <w:t>selected_evaluations</w:t>
+      </w:r>
+      <w:proofErr w:type="spellEnd"/>
+      <w:r>
+        <w:rPr>
+          <w:sz w:val="24"/>
+          <w:szCs w:val="24"/>
+        </w:rPr>
+        <w:t xml:space="preserve"> %}</w:t>
       </w:r>
     </w:p>
     <w:p>
@@ -357,7 +786,23 @@
           <w:sz w:val="24"/>
           <w:szCs w:val="24"/>
         </w:rPr>
-        <w:t>{%p if selected_evaluations[key] %}</w:t>
+        <w:t xml:space="preserve">{%p if </w:t>
+      </w:r>
+      <w:proofErr w:type="spellStart"/>
+      <w:r>
+        <w:rPr>
+          <w:sz w:val="24"/>
+          <w:szCs w:val="24"/>
+        </w:rPr>
+        <w:t>selected_evaluations</w:t>
+      </w:r>
+      <w:proofErr w:type="spellEnd"/>
+      <w:r>
+        <w:rPr>
+          <w:sz w:val="24"/>
+          <w:szCs w:val="24"/>
+        </w:rPr>
+        <w:t>[key] %}</w:t>
       </w:r>
     </w:p>
     <w:p>
@@ -372,12 +817,21 @@
           <w:szCs w:val="24"/>
         </w:rPr>
       </w:pPr>
-      <w:r>
-        <w:rPr>
-          <w:sz w:val="24"/>
-          <w:szCs w:val="24"/>
-        </w:rPr>
-        <w:t>{{ key }}</w:t>
+      <w:proofErr w:type="gramStart"/>
+      <w:r>
+        <w:rPr>
+          <w:sz w:val="24"/>
+          <w:szCs w:val="24"/>
+        </w:rPr>
+        <w:t>{{ key</w:t>
+      </w:r>
+      <w:proofErr w:type="gramEnd"/>
+      <w:r>
+        <w:rPr>
+          <w:sz w:val="24"/>
+          <w:szCs w:val="24"/>
+        </w:rPr>
+        <w:t xml:space="preserve"> }}</w:t>
       </w:r>
     </w:p>
     <w:p>
@@ -420,7 +874,23 @@
           <w:sz w:val="24"/>
           <w:szCs w:val="24"/>
         </w:rPr>
-        <w:t>{%p endfor %}</w:t>
+        <w:t xml:space="preserve">{%p </w:t>
+      </w:r>
+      <w:proofErr w:type="spellStart"/>
+      <w:r>
+        <w:rPr>
+          <w:sz w:val="24"/>
+          <w:szCs w:val="24"/>
+        </w:rPr>
+        <w:t>endfor</w:t>
+      </w:r>
+      <w:proofErr w:type="spellEnd"/>
+      <w:r>
+        <w:rPr>
+          <w:sz w:val="24"/>
+          <w:szCs w:val="24"/>
+        </w:rPr>
+        <w:t xml:space="preserve"> %}</w:t>
       </w:r>
     </w:p>
     <w:p>
@@ -441,7 +911,23 @@
           <w:sz w:val="24"/>
           <w:szCs w:val="24"/>
         </w:rPr>
-        <w:t>{%p if selected_evaluations['Other'] %}</w:t>
+        <w:t xml:space="preserve">{%p if </w:t>
+      </w:r>
+      <w:proofErr w:type="spellStart"/>
+      <w:r>
+        <w:rPr>
+          <w:sz w:val="24"/>
+          <w:szCs w:val="24"/>
+        </w:rPr>
+        <w:t>selected_evaluations</w:t>
+      </w:r>
+      <w:proofErr w:type="spellEnd"/>
+      <w:r>
+        <w:rPr>
+          <w:sz w:val="24"/>
+          <w:szCs w:val="24"/>
+        </w:rPr>
+        <w:t>['Other'] %}</w:t>
       </w:r>
     </w:p>
     <w:p>
@@ -462,7 +948,23 @@
           <w:sz w:val="24"/>
           <w:szCs w:val="24"/>
         </w:rPr>
-        <w:t>{%p for item in custom_evaluations %}</w:t>
+        <w:t xml:space="preserve">{%p for item in </w:t>
+      </w:r>
+      <w:proofErr w:type="spellStart"/>
+      <w:r>
+        <w:rPr>
+          <w:sz w:val="24"/>
+          <w:szCs w:val="24"/>
+        </w:rPr>
+        <w:t>custom_evaluations</w:t>
+      </w:r>
+      <w:proofErr w:type="spellEnd"/>
+      <w:r>
+        <w:rPr>
+          <w:sz w:val="24"/>
+          <w:szCs w:val="24"/>
+        </w:rPr>
+        <w:t xml:space="preserve"> %}</w:t>
       </w:r>
     </w:p>
     <w:p>
@@ -478,12 +980,21 @@
           <w:szCs w:val="24"/>
         </w:rPr>
       </w:pPr>
-      <w:r>
-        <w:rPr>
-          <w:sz w:val="24"/>
-          <w:szCs w:val="24"/>
-        </w:rPr>
-        <w:t>{{ item }}</w:t>
+      <w:proofErr w:type="gramStart"/>
+      <w:r>
+        <w:rPr>
+          <w:sz w:val="24"/>
+          <w:szCs w:val="24"/>
+        </w:rPr>
+        <w:t>{{ item</w:t>
+      </w:r>
+      <w:proofErr w:type="gramEnd"/>
+      <w:r>
+        <w:rPr>
+          <w:sz w:val="24"/>
+          <w:szCs w:val="24"/>
+        </w:rPr>
+        <w:t xml:space="preserve"> }}</w:t>
       </w:r>
       <w:bookmarkStart w:id="0" w:name="_heading=h.gjdgxs"/>
       <w:bookmarkEnd w:id="0"/>
@@ -507,7 +1018,25 @@
           <w:sz w:val="24"/>
           <w:szCs w:val="24"/>
         </w:rPr>
-        <w:t>{%p endfor %}</w:t>
+        <w:t xml:space="preserve">{%p </w:t>
+      </w:r>
+      <w:proofErr w:type="spellStart"/>
+      <w:r>
+        <w:rPr>
+          <w:color w:val="000000"/>
+          <w:sz w:val="24"/>
+          <w:szCs w:val="24"/>
+        </w:rPr>
+        <w:t>endfor</w:t>
+      </w:r>
+      <w:proofErr w:type="spellEnd"/>
+      <w:r>
+        <w:rPr>
+          <w:color w:val="000000"/>
+          <w:sz w:val="24"/>
+          <w:szCs w:val="24"/>
+        </w:rPr>
+        <w:t xml:space="preserve"> %}</w:t>
       </w:r>
     </w:p>
     <w:p>
@@ -552,7 +1081,23 @@
           <w:sz w:val="24"/>
           <w:szCs w:val="24"/>
         </w:rPr>
-        <w:t>{%p if free_or_reduced_lunch %</w:t>
+        <w:t xml:space="preserve">{%p if </w:t>
+      </w:r>
+      <w:proofErr w:type="spellStart"/>
+      <w:r>
+        <w:rPr>
+          <w:sz w:val="24"/>
+          <w:szCs w:val="24"/>
+        </w:rPr>
+        <w:t>free_or_reduced_lunch</w:t>
+      </w:r>
+      <w:proofErr w:type="spellEnd"/>
+      <w:r>
+        <w:rPr>
+          <w:sz w:val="24"/>
+          <w:szCs w:val="24"/>
+        </w:rPr>
+        <w:t xml:space="preserve"> %</w:t>
       </w:r>
       <w:r>
         <w:rPr>
@@ -574,7 +1119,23 @@
           <w:sz w:val="24"/>
           <w:szCs w:val="24"/>
         </w:rPr>
-        <w:t>My family’s anticipated annual income is below 400% of the federal poverty guidelines. My child is eligible for free or reduced lunch so I am not required to provide income documentation.</w:t>
+        <w:t xml:space="preserve">My family’s anticipated annual income is below 400% of the federal poverty guidelines. My child is eligible for free or reduced </w:t>
+      </w:r>
+      <w:proofErr w:type="gramStart"/>
+      <w:r>
+        <w:rPr>
+          <w:sz w:val="24"/>
+          <w:szCs w:val="24"/>
+        </w:rPr>
+        <w:t>lunch</w:t>
+      </w:r>
+      <w:proofErr w:type="gramEnd"/>
+      <w:r>
+        <w:rPr>
+          <w:sz w:val="24"/>
+          <w:szCs w:val="24"/>
+        </w:rPr>
+        <w:t xml:space="preserve"> so I am not required to provide income documentation.</w:t>
       </w:r>
     </w:p>
     <w:p>
@@ -597,7 +1158,23 @@
           <w:sz w:val="24"/>
           <w:szCs w:val="24"/>
         </w:rPr>
-        <w:t xml:space="preserve">%p elif below_400_percent %} </w:t>
+        <w:t xml:space="preserve">%p </w:t>
+      </w:r>
+      <w:proofErr w:type="spellStart"/>
+      <w:r>
+        <w:rPr>
+          <w:sz w:val="24"/>
+          <w:szCs w:val="24"/>
+        </w:rPr>
+        <w:t>elif</w:t>
+      </w:r>
+      <w:proofErr w:type="spellEnd"/>
+      <w:r>
+        <w:rPr>
+          <w:sz w:val="24"/>
+          <w:szCs w:val="24"/>
+        </w:rPr>
+        <w:t xml:space="preserve"> below_400_percent %} </w:t>
       </w:r>
     </w:p>
     <w:p>
@@ -865,12 +1442,21 @@
                 <w:szCs w:val="18"/>
               </w:rPr>
             </w:pPr>
+            <w:proofErr w:type="gramStart"/>
             <w:r>
               <w:rPr>
                 <w:sz w:val="18"/>
                 <w:szCs w:val="18"/>
               </w:rPr>
-              <w:t>{{ person }}</w:t>
+              <w:t>{{ person</w:t>
+            </w:r>
+            <w:proofErr w:type="gramEnd"/>
+            <w:r>
+              <w:rPr>
+                <w:sz w:val="18"/>
+                <w:szCs w:val="18"/>
+              </w:rPr>
+              <w:t xml:space="preserve"> }}</w:t>
             </w:r>
           </w:p>
         </w:tc>
@@ -885,19 +1471,44 @@
                 <w:szCs w:val="18"/>
               </w:rPr>
             </w:pPr>
+            <w:proofErr w:type="gramStart"/>
             <w:r>
               <w:rPr>
                 <w:sz w:val="18"/>
                 <w:szCs w:val="18"/>
               </w:rPr>
-              <w:t>{{ person.address.</w:t>
+              <w:t xml:space="preserve">{{ </w:t>
+            </w:r>
+            <w:proofErr w:type="spellStart"/>
+            <w:r>
+              <w:rPr>
+                <w:sz w:val="18"/>
+                <w:szCs w:val="18"/>
+              </w:rPr>
+              <w:t>person</w:t>
+            </w:r>
+            <w:proofErr w:type="gramEnd"/>
+            <w:r>
+              <w:rPr>
+                <w:sz w:val="18"/>
+                <w:szCs w:val="18"/>
+              </w:rPr>
+              <w:t>.address.</w:t>
             </w:r>
             <w:r>
               <w:rPr>
                 <w:sz w:val="18"/>
                 <w:szCs w:val="18"/>
               </w:rPr>
-              <w:t>block()</w:t>
+              <w:t>block</w:t>
+            </w:r>
+            <w:proofErr w:type="spellEnd"/>
+            <w:r>
+              <w:rPr>
+                <w:sz w:val="18"/>
+                <w:szCs w:val="18"/>
+              </w:rPr>
+              <w:t>()</w:t>
             </w:r>
             <w:r>
               <w:rPr>
@@ -919,12 +1530,37 @@
                 <w:szCs w:val="18"/>
               </w:rPr>
             </w:pPr>
+            <w:proofErr w:type="gramStart"/>
             <w:r>
               <w:rPr>
                 <w:sz w:val="18"/>
                 <w:szCs w:val="18"/>
               </w:rPr>
-              <w:t>{{ person.license_number }}</w:t>
+              <w:t xml:space="preserve">{{ </w:t>
+            </w:r>
+            <w:proofErr w:type="spellStart"/>
+            <w:r>
+              <w:rPr>
+                <w:sz w:val="18"/>
+                <w:szCs w:val="18"/>
+              </w:rPr>
+              <w:t>person</w:t>
+            </w:r>
+            <w:proofErr w:type="gramEnd"/>
+            <w:r>
+              <w:rPr>
+                <w:sz w:val="18"/>
+                <w:szCs w:val="18"/>
+              </w:rPr>
+              <w:t>.license_number</w:t>
+            </w:r>
+            <w:proofErr w:type="spellEnd"/>
+            <w:r>
+              <w:rPr>
+                <w:sz w:val="18"/>
+                <w:szCs w:val="18"/>
+              </w:rPr>
+              <w:t xml:space="preserve"> }}</w:t>
             </w:r>
           </w:p>
         </w:tc>
@@ -944,7 +1580,76 @@
                 <w:sz w:val="18"/>
                 <w:szCs w:val="18"/>
               </w:rPr>
-              <w:t>{{ person.hourly_rate }}</w:t>
+              <w:t xml:space="preserve">{% if </w:t>
+            </w:r>
+            <w:proofErr w:type="spellStart"/>
+            <w:proofErr w:type="gramStart"/>
+            <w:r>
+              <w:rPr>
+                <w:sz w:val="18"/>
+                <w:szCs w:val="18"/>
+              </w:rPr>
+              <w:t>person.hourly</w:t>
+            </w:r>
+            <w:proofErr w:type="gramEnd"/>
+            <w:r>
+              <w:rPr>
+                <w:sz w:val="18"/>
+                <w:szCs w:val="18"/>
+              </w:rPr>
+              <w:t>_rate</w:t>
+            </w:r>
+            <w:proofErr w:type="spellEnd"/>
+            <w:r>
+              <w:rPr>
+                <w:sz w:val="18"/>
+                <w:szCs w:val="18"/>
+              </w:rPr>
+              <w:t>%}</w:t>
+            </w:r>
+            <w:r>
+              <w:rPr>
+                <w:sz w:val="18"/>
+                <w:szCs w:val="18"/>
+              </w:rPr>
+              <w:t xml:space="preserve">{{ </w:t>
+            </w:r>
+            <w:r>
+              <w:rPr>
+                <w:sz w:val="18"/>
+                <w:szCs w:val="18"/>
+              </w:rPr>
+              <w:t>currency (</w:t>
+            </w:r>
+            <w:proofErr w:type="spellStart"/>
+            <w:r>
+              <w:rPr>
+                <w:sz w:val="18"/>
+                <w:szCs w:val="18"/>
+              </w:rPr>
+              <w:t>person.hourly_rate</w:t>
+            </w:r>
+            <w:proofErr w:type="spellEnd"/>
+            <w:r>
+              <w:rPr>
+                <w:sz w:val="18"/>
+                <w:szCs w:val="18"/>
+              </w:rPr>
+              <w:t>)</w:t>
+            </w:r>
+            <w:r>
+              <w:rPr>
+                <w:sz w:val="18"/>
+                <w:szCs w:val="18"/>
+              </w:rPr>
+              <w:t xml:space="preserve"> }}</w:t>
+            </w:r>
+            <w:r>
+              <w:rPr>
+                <w:sz w:val="18"/>
+                <w:szCs w:val="18"/>
+              </w:rPr>
+              <w:t>{% endif %}</w:t>
             </w:r>
           </w:p>
         </w:tc>
@@ -970,7 +1675,23 @@
                 <w:sz w:val="18"/>
                 <w:szCs w:val="18"/>
               </w:rPr>
-              <w:t>{%tr endfor %}</w:t>
+              <w:t xml:space="preserve">{%tr </w:t>
+            </w:r>
+            <w:proofErr w:type="spellStart"/>
+            <w:r>
+              <w:rPr>
+                <w:sz w:val="18"/>
+                <w:szCs w:val="18"/>
+              </w:rPr>
+              <w:t>endfor</w:t>
+            </w:r>
+            <w:proofErr w:type="spellEnd"/>
+            <w:r>
+              <w:rPr>
+                <w:sz w:val="18"/>
+                <w:szCs w:val="18"/>
+              </w:rPr>
+              <w:t xml:space="preserve"> %}</w:t>
             </w:r>
           </w:p>
         </w:tc>
@@ -1065,22 +1786,104 @@
           <w:sz w:val="24"/>
           <w:szCs w:val="24"/>
         </w:rPr>
-        <w:t>{%p if requestor.language != “English” %}</w:t>
-      </w:r>
-    </w:p>
-    <w:p>
-      <w:pPr>
-        <w:rPr>
-          <w:sz w:val="24"/>
-          <w:szCs w:val="24"/>
-        </w:rPr>
-      </w:pPr>
-      <w:r>
-        <w:rPr>
-          <w:sz w:val="24"/>
-          <w:szCs w:val="24"/>
-        </w:rPr>
-        <w:t>I do not speak or read English and had help writing this letter. Please provide copies of all paperwork, forms and evaluations to me in English as well as {{ requestor.language }}. Also, please have a qualified interpreter fluent in {{ requestor.language }} and in English for all future meetings.</w:t>
+        <w:t xml:space="preserve">{%p if </w:t>
+      </w:r>
+      <w:proofErr w:type="spellStart"/>
+      <w:proofErr w:type="gramStart"/>
+      <w:r>
+        <w:rPr>
+          <w:sz w:val="24"/>
+          <w:szCs w:val="24"/>
+        </w:rPr>
+        <w:t>requestor.language</w:t>
+      </w:r>
+      <w:proofErr w:type="spellEnd"/>
+      <w:proofErr w:type="gramEnd"/>
+      <w:r>
+        <w:rPr>
+          <w:sz w:val="24"/>
+          <w:szCs w:val="24"/>
+        </w:rPr>
+        <w:t xml:space="preserve"> != “English” %}</w:t>
+      </w:r>
+    </w:p>
+    <w:p>
+      <w:pPr>
+        <w:rPr>
+          <w:sz w:val="24"/>
+          <w:szCs w:val="24"/>
+        </w:rPr>
+      </w:pPr>
+      <w:r>
+        <w:rPr>
+          <w:sz w:val="24"/>
+          <w:szCs w:val="24"/>
+        </w:rPr>
+        <w:t xml:space="preserve">I do not speak or read English and had help writing this letter. Please provide copies of all paperwork, forms and evaluations to me in English as well as </w:t>
+      </w:r>
+      <w:proofErr w:type="gramStart"/>
+      <w:r>
+        <w:rPr>
+          <w:sz w:val="24"/>
+          <w:szCs w:val="24"/>
+        </w:rPr>
+        <w:t xml:space="preserve">{{ </w:t>
+      </w:r>
+      <w:proofErr w:type="spellStart"/>
+      <w:r>
+        <w:rPr>
+          <w:sz w:val="24"/>
+          <w:szCs w:val="24"/>
+        </w:rPr>
+        <w:t>requestor</w:t>
+      </w:r>
+      <w:proofErr w:type="gramEnd"/>
+      <w:r>
+        <w:rPr>
+          <w:sz w:val="24"/>
+          <w:szCs w:val="24"/>
+        </w:rPr>
+        <w:t>.language</w:t>
+      </w:r>
+      <w:proofErr w:type="spellEnd"/>
+      <w:r>
+        <w:rPr>
+          <w:sz w:val="24"/>
+          <w:szCs w:val="24"/>
+        </w:rPr>
+        <w:t xml:space="preserve"> }}. Also, please have a qualified interpreter fluent in </w:t>
+      </w:r>
+      <w:proofErr w:type="gramStart"/>
+      <w:r>
+        <w:rPr>
+          <w:sz w:val="24"/>
+          <w:szCs w:val="24"/>
+        </w:rPr>
+        <w:t xml:space="preserve">{{ </w:t>
+      </w:r>
+      <w:proofErr w:type="spellStart"/>
+      <w:r>
+        <w:rPr>
+          <w:sz w:val="24"/>
+          <w:szCs w:val="24"/>
+        </w:rPr>
+        <w:t>requestor</w:t>
+      </w:r>
+      <w:proofErr w:type="gramEnd"/>
+      <w:r>
+        <w:rPr>
+          <w:sz w:val="24"/>
+          <w:szCs w:val="24"/>
+        </w:rPr>
+        <w:t>.language</w:t>
+      </w:r>
+      <w:proofErr w:type="spellEnd"/>
+      <w:r>
+        <w:rPr>
+          <w:sz w:val="24"/>
+          <w:szCs w:val="24"/>
+        </w:rPr>
+        <w:t xml:space="preserve"> }} and in English for all future meetings.</w:t>
       </w:r>
     </w:p>
     <w:p>
@@ -1118,22 +1921,72 @@
           <w:sz w:val="24"/>
           <w:szCs w:val="24"/>
         </w:rPr>
-        <w:t>{%p if student.language != “English”%}</w:t>
-      </w:r>
-    </w:p>
-    <w:p>
-      <w:pPr>
-        <w:rPr>
-          <w:sz w:val="24"/>
-          <w:szCs w:val="24"/>
-        </w:rPr>
-      </w:pPr>
-      <w:r>
-        <w:rPr>
-          <w:sz w:val="24"/>
-          <w:szCs w:val="24"/>
-        </w:rPr>
-        <w:t>In addition, my child is not fluent in English. Please conduct all evaluations of my child in {{ student.language }}.</w:t>
+        <w:t xml:space="preserve">{%p if </w:t>
+      </w:r>
+      <w:proofErr w:type="spellStart"/>
+      <w:proofErr w:type="gramStart"/>
+      <w:r>
+        <w:rPr>
+          <w:sz w:val="24"/>
+          <w:szCs w:val="24"/>
+        </w:rPr>
+        <w:t>student.language</w:t>
+      </w:r>
+      <w:proofErr w:type="spellEnd"/>
+      <w:proofErr w:type="gramEnd"/>
+      <w:r>
+        <w:rPr>
+          <w:sz w:val="24"/>
+          <w:szCs w:val="24"/>
+        </w:rPr>
+        <w:t xml:space="preserve"> != “English”%}</w:t>
+      </w:r>
+    </w:p>
+    <w:p>
+      <w:pPr>
+        <w:rPr>
+          <w:sz w:val="24"/>
+          <w:szCs w:val="24"/>
+        </w:rPr>
+      </w:pPr>
+      <w:r>
+        <w:rPr>
+          <w:sz w:val="24"/>
+          <w:szCs w:val="24"/>
+        </w:rPr>
+        <w:t xml:space="preserve">In addition, my child is not fluent in English. Please conduct all evaluations of my child in </w:t>
+      </w:r>
+      <w:proofErr w:type="gramStart"/>
+      <w:r>
+        <w:rPr>
+          <w:sz w:val="24"/>
+          <w:szCs w:val="24"/>
+        </w:rPr>
+        <w:t xml:space="preserve">{{ </w:t>
+      </w:r>
+      <w:proofErr w:type="spellStart"/>
+      <w:r>
+        <w:rPr>
+          <w:sz w:val="24"/>
+          <w:szCs w:val="24"/>
+        </w:rPr>
+        <w:t>student</w:t>
+      </w:r>
+      <w:proofErr w:type="gramEnd"/>
+      <w:r>
+        <w:rPr>
+          <w:sz w:val="24"/>
+          <w:szCs w:val="24"/>
+        </w:rPr>
+        <w:t>.language</w:t>
+      </w:r>
+      <w:proofErr w:type="spellEnd"/>
+      <w:r>
+        <w:rPr>
+          <w:sz w:val="24"/>
+          <w:szCs w:val="24"/>
+        </w:rPr>
+        <w:t xml:space="preserve"> }}.</w:t>
       </w:r>
     </w:p>
     <w:p>
@@ -1171,7 +2024,55 @@
           <w:sz w:val="24"/>
           <w:szCs w:val="24"/>
         </w:rPr>
-        <w:t>Thank you for your attention to this matter. Please contact me at {{ requestor. phone_number }} with any questions or concerns.</w:t>
+        <w:t xml:space="preserve">Thank you for your attention to this matter. Please contact me at </w:t>
+      </w:r>
+      <w:proofErr w:type="gramStart"/>
+      <w:r>
+        <w:rPr>
+          <w:sz w:val="24"/>
+          <w:szCs w:val="24"/>
+        </w:rPr>
+        <w:t>{{ requestor</w:t>
+      </w:r>
+      <w:proofErr w:type="gramEnd"/>
+      <w:r>
+        <w:rPr>
+          <w:sz w:val="24"/>
+          <w:szCs w:val="24"/>
+        </w:rPr>
+        <w:t xml:space="preserve">. </w:t>
+      </w:r>
+      <w:proofErr w:type="spellStart"/>
+      <w:r>
+        <w:rPr>
+          <w:sz w:val="24"/>
+          <w:szCs w:val="24"/>
+        </w:rPr>
+        <w:t>phone_</w:t>
+      </w:r>
+      <w:proofErr w:type="gramStart"/>
+      <w:r>
+        <w:rPr>
+          <w:sz w:val="24"/>
+          <w:szCs w:val="24"/>
+        </w:rPr>
+        <w:t>number</w:t>
+      </w:r>
+      <w:proofErr w:type="spellEnd"/>
+      <w:r>
+        <w:rPr>
+          <w:sz w:val="24"/>
+          <w:szCs w:val="24"/>
+        </w:rPr>
+        <w:t xml:space="preserve"> }</w:t>
+      </w:r>
+      <w:proofErr w:type="gramEnd"/>
+      <w:r>
+        <w:rPr>
+          <w:sz w:val="24"/>
+          <w:szCs w:val="24"/>
+        </w:rPr>
+        <w:t>} with any questions or concerns.</w:t>
       </w:r>
     </w:p>
     <w:p>
@@ -1226,12 +2127,37 @@
           <w:szCs w:val="24"/>
         </w:rPr>
       </w:pPr>
-      <w:r>
-        <w:rPr>
-          <w:sz w:val="24"/>
-          <w:szCs w:val="24"/>
-        </w:rPr>
-        <w:t>{{ requestor.signature }}</w:t>
+      <w:proofErr w:type="gramStart"/>
+      <w:r>
+        <w:rPr>
+          <w:sz w:val="24"/>
+          <w:szCs w:val="24"/>
+        </w:rPr>
+        <w:t xml:space="preserve">{{ </w:t>
+      </w:r>
+      <w:proofErr w:type="spellStart"/>
+      <w:r>
+        <w:rPr>
+          <w:sz w:val="24"/>
+          <w:szCs w:val="24"/>
+        </w:rPr>
+        <w:t>requestor</w:t>
+      </w:r>
+      <w:proofErr w:type="gramEnd"/>
+      <w:r>
+        <w:rPr>
+          <w:sz w:val="24"/>
+          <w:szCs w:val="24"/>
+        </w:rPr>
+        <w:t>.signature</w:t>
+      </w:r>
+      <w:proofErr w:type="spellEnd"/>
+      <w:r>
+        <w:rPr>
+          <w:sz w:val="24"/>
+          <w:szCs w:val="24"/>
+        </w:rPr>
+        <w:t xml:space="preserve"> }}</w:t>
       </w:r>
     </w:p>
     <w:p>
@@ -1257,16 +2183,43 @@
           <w:szCs w:val="24"/>
         </w:rPr>
       </w:pPr>
+      <w:proofErr w:type="gramStart"/>
       <w:r>
         <w:rPr>
           <w:color w:val="000000"/>
           <w:sz w:val="24"/>
           <w:szCs w:val="24"/>
         </w:rPr>
-        <w:t>{{ requestor.name.full() }}</w:t>
-      </w:r>
-      <w:bookmarkStart w:id="1" w:name="_GoBack"/>
-      <w:bookmarkEnd w:id="1"/>
+        <w:lastRenderedPageBreak/>
+        <w:t xml:space="preserve">{{ </w:t>
+      </w:r>
+      <w:proofErr w:type="spellStart"/>
+      <w:r>
+        <w:rPr>
+          <w:color w:val="000000"/>
+          <w:sz w:val="24"/>
+          <w:szCs w:val="24"/>
+        </w:rPr>
+        <w:t>requestor.name</w:t>
+      </w:r>
+      <w:proofErr w:type="gramEnd"/>
+      <w:r>
+        <w:rPr>
+          <w:color w:val="000000"/>
+          <w:sz w:val="24"/>
+          <w:szCs w:val="24"/>
+        </w:rPr>
+        <w:t>.full</w:t>
+      </w:r>
+      <w:proofErr w:type="spellEnd"/>
+      <w:r>
+        <w:rPr>
+          <w:color w:val="000000"/>
+          <w:sz w:val="24"/>
+          <w:szCs w:val="24"/>
+        </w:rPr>
+        <w:t>() }}</w:t>
+      </w:r>
     </w:p>
     <w:sectPr>
       <w:pgSz w:w="12240" w:h="15840"/>
@@ -1279,7 +2232,7 @@
 </file>
 
 <file path=word/numbering.xml><?xml version="1.0" encoding="utf-8"?>
-<w:numbering xmlns:wpc="http://schemas.microsoft.com/office/word/2010/wordprocessingCanvas" xmlns:cx="http://schemas.microsoft.com/office/drawing/2014/chartex" xmlns:cx1="http://schemas.microsoft.com/office/drawing/2015/9/8/chartex" xmlns:mc="http://schemas.openxmlformats.org/markup-compatibility/2006" xmlns:o="urn:schemas-microsoft-com:office:office" xmlns:r="http://schemas.openxmlformats.org/officeDocument/2006/relationships" xmlns:m="http://schemas.openxmlformats.org/officeDocument/2006/math" xmlns:v="urn:schemas-microsoft-com:vml" xmlns:wp14="http://schemas.microsoft.com/office/word/2010/wordprocessingDrawing" xmlns:wp="http://schemas.openxmlformats.org/drawingml/2006/wordprocessingDrawing" xmlns:w10="urn:schemas-microsoft-com:office:word" xmlns:w="http://schemas.openxmlformats.org/wordprocessingml/2006/main" xmlns:w14="http://schemas.microsoft.com/office/word/2010/wordml" xmlns:w15="http://schemas.microsoft.com/office/word/2012/wordml" xmlns:w16se="http://schemas.microsoft.com/office/word/2015/wordml/symex" xmlns:wpg="http://schemas.microsoft.com/office/word/2010/wordprocessingGroup" xmlns:wpi="http://schemas.microsoft.com/office/word/2010/wordprocessingInk" xmlns:wne="http://schemas.microsoft.com/office/word/2006/wordml" xmlns:wps="http://schemas.microsoft.com/office/word/2010/wordprocessingShape" mc:Ignorable="w14 w15 w16se wp14">
+<w:numbering xmlns:wpc="http://schemas.microsoft.com/office/word/2010/wordprocessingCanvas" xmlns:cx="http://schemas.microsoft.com/office/drawing/2014/chartex" xmlns:cx1="http://schemas.microsoft.com/office/drawing/2015/9/8/chartex" xmlns:cx2="http://schemas.microsoft.com/office/drawing/2015/10/21/chartex" xmlns:cx3="http://schemas.microsoft.com/office/drawing/2016/5/9/chartex" xmlns:cx4="http://schemas.microsoft.com/office/drawing/2016/5/10/chartex" xmlns:cx5="http://schemas.microsoft.com/office/drawing/2016/5/11/chartex" xmlns:cx6="http://schemas.microsoft.com/office/drawing/2016/5/12/chartex" xmlns:cx7="http://schemas.microsoft.com/office/drawing/2016/5/13/chartex" xmlns:cx8="http://schemas.microsoft.com/office/drawing/2016/5/14/chartex" xmlns:mc="http://schemas.openxmlformats.org/markup-compatibility/2006" xmlns:aink="http://schemas.microsoft.com/office/drawing/2016/ink" xmlns:am3d="http://schemas.microsoft.com/office/drawing/2017/model3d" xmlns:o="urn:schemas-microsoft-com:office:office" xmlns:oel="http://schemas.microsoft.com/office/2019/extlst" xmlns:r="http://schemas.openxmlformats.org/officeDocument/2006/relationships" xmlns:m="http://schemas.openxmlformats.org/officeDocument/2006/math" xmlns:v="urn:schemas-microsoft-com:vml" xmlns:wp14="http://schemas.microsoft.com/office/word/2010/wordprocessingDrawing" xmlns:wp="http://schemas.openxmlformats.org/drawingml/2006/wordprocessingDrawing" xmlns:w10="urn:schemas-microsoft-com:office:word" xmlns:w="http://schemas.openxmlformats.org/wordprocessingml/2006/main" xmlns:w14="http://schemas.microsoft.com/office/word/2010/wordml" xmlns:w15="http://schemas.microsoft.com/office/word/2012/wordml" xmlns:w16cex="http://schemas.microsoft.com/office/word/2018/wordml/cex" xmlns:w16cid="http://schemas.microsoft.com/office/word/2016/wordml/cid" xmlns:w16="http://schemas.microsoft.com/office/word/2018/wordml" xmlns:w16sdtdh="http://schemas.microsoft.com/office/word/2020/wordml/sdtdatahash" xmlns:w16se="http://schemas.microsoft.com/office/word/2015/wordml/symex" xmlns:wpg="http://schemas.microsoft.com/office/word/2010/wordprocessingGroup" xmlns:wpi="http://schemas.microsoft.com/office/word/2010/wordprocessingInk" xmlns:wne="http://schemas.microsoft.com/office/word/2006/wordml" xmlns:wps="http://schemas.microsoft.com/office/word/2010/wordprocessingShape" mc:Ignorable="w14 w15 w16se w16cid w16 w16cex w16sdtdh wp14">
   <w:abstractNum w:abstractNumId="0" w15:restartNumberingAfterBreak="0">
     <w:nsid w:val="00F5606C"/>
     <w:multiLevelType w:val="multilevel"/>
@@ -1759,23 +2712,23 @@
       </w:rPr>
     </w:lvl>
   </w:abstractNum>
-  <w:num w:numId="1">
+  <w:num w:numId="1" w16cid:durableId="1047756664">
     <w:abstractNumId w:val="2"/>
   </w:num>
-  <w:num w:numId="2">
+  <w:num w:numId="2" w16cid:durableId="935747976">
     <w:abstractNumId w:val="3"/>
   </w:num>
-  <w:num w:numId="3">
+  <w:num w:numId="3" w16cid:durableId="1597592145">
     <w:abstractNumId w:val="1"/>
   </w:num>
-  <w:num w:numId="4">
+  <w:num w:numId="4" w16cid:durableId="81294415">
     <w:abstractNumId w:val="0"/>
   </w:num>
 </w:numbering>
 </file>
 
 <file path=word/styles.xml><?xml version="1.0" encoding="utf-8"?>
-<w:styles xmlns:mc="http://schemas.openxmlformats.org/markup-compatibility/2006" xmlns:r="http://schemas.openxmlformats.org/officeDocument/2006/relationships" xmlns:w="http://schemas.openxmlformats.org/wordprocessingml/2006/main" xmlns:w14="http://schemas.microsoft.com/office/word/2010/wordml" xmlns:w15="http://schemas.microsoft.com/office/word/2012/wordml" xmlns:w16se="http://schemas.microsoft.com/office/word/2015/wordml/symex" mc:Ignorable="w14 w15 w16se">
+<w:styles xmlns:mc="http://schemas.openxmlformats.org/markup-compatibility/2006" xmlns:r="http://schemas.openxmlformats.org/officeDocument/2006/relationships" xmlns:w="http://schemas.openxmlformats.org/wordprocessingml/2006/main" xmlns:w14="http://schemas.microsoft.com/office/word/2010/wordml" xmlns:w15="http://schemas.microsoft.com/office/word/2012/wordml" xmlns:w16cex="http://schemas.microsoft.com/office/word/2018/wordml/cex" xmlns:w16cid="http://schemas.microsoft.com/office/word/2016/wordml/cid" xmlns:w16="http://schemas.microsoft.com/office/word/2018/wordml" xmlns:w16sdtdh="http://schemas.microsoft.com/office/word/2020/wordml/sdtdatahash" xmlns:w16se="http://schemas.microsoft.com/office/word/2015/wordml/symex" mc:Ignorable="w14 w15 w16se w16cid w16 w16cex w16sdtdh">
   <w:docDefaults>
     <w:rPrDefault>
       <w:rPr>
@@ -1791,7 +2744,7 @@
       </w:pPr>
     </w:pPrDefault>
   </w:docDefaults>
-  <w:latentStyles w:defLockedState="0" w:defUIPriority="99" w:defSemiHidden="0" w:defUnhideWhenUsed="0" w:defQFormat="0" w:count="371">
+  <w:latentStyles w:defLockedState="0" w:defUIPriority="99" w:defSemiHidden="0" w:defUnhideWhenUsed="0" w:defQFormat="0" w:count="376">
     <w:lsdException w:name="Normal" w:uiPriority="0" w:qFormat="1"/>
     <w:lsdException w:name="heading 1" w:uiPriority="9" w:qFormat="1"/>
     <w:lsdException w:name="heading 2" w:semiHidden="1" w:uiPriority="9" w:unhideWhenUsed="1" w:qFormat="1"/>
@@ -2163,6 +3116,11 @@
     <w:lsdException w:name="List Table 5 Dark Accent 6" w:uiPriority="50"/>
     <w:lsdException w:name="List Table 6 Colorful Accent 6" w:uiPriority="51"/>
     <w:lsdException w:name="List Table 7 Colorful Accent 6" w:uiPriority="52"/>
+    <w:lsdException w:name="Mention" w:semiHidden="1" w:unhideWhenUsed="1"/>
+    <w:lsdException w:name="Smart Hyperlink" w:semiHidden="1" w:unhideWhenUsed="1"/>
+    <w:lsdException w:name="Hashtag" w:semiHidden="1" w:unhideWhenUsed="1"/>
+    <w:lsdException w:name="Unresolved Mention" w:semiHidden="1" w:unhideWhenUsed="1"/>
+    <w:lsdException w:name="Smart Link" w:semiHidden="1" w:unhideWhenUsed="1"/>
   </w:latentStyles>
   <w:style w:type="paragraph" w:default="1" w:styleId="Normal">
     <w:name w:val="Normal"/>

</xml_diff>

<commit_message>
update, ready to merge
</commit_message>
<xml_diff>
--- a/docassemble/StudentEvaluations/data/templates/independent_evaluation_request.docx
+++ b/docassemble/StudentEvaluations/data/templates/independent_evaluation_request.docx
@@ -23,7 +23,7 @@
           <w:sz w:val="24"/>
           <w:szCs w:val="24"/>
         </w:rPr>
-        <w:t>requestor.name</w:t>
+        <w:t>format</w:t>
       </w:r>
       <w:proofErr w:type="gramEnd"/>
       <w:r>
@@ -31,7 +31,7 @@
           <w:sz w:val="24"/>
           <w:szCs w:val="24"/>
         </w:rPr>
-        <w:t>.full</w:t>
+        <w:t>_date</w:t>
       </w:r>
       <w:proofErr w:type="spellEnd"/>
       <w:r>
@@ -39,7 +39,22 @@
           <w:sz w:val="24"/>
           <w:szCs w:val="24"/>
         </w:rPr>
-        <w:t>() }}</w:t>
+        <w:t>(today()) }}</w:t>
+      </w:r>
+    </w:p>
+    <w:p>
+      <w:pPr>
+        <w:rPr>
+          <w:sz w:val="24"/>
+          <w:szCs w:val="24"/>
+        </w:rPr>
+      </w:pPr>
+      <w:r>
+        <w:rPr>
+          <w:sz w:val="24"/>
+          <w:szCs w:val="24"/>
+        </w:rPr>
+        <w:t xml:space="preserve"> </w:t>
       </w:r>
     </w:p>
     <w:p>
@@ -63,7 +78,7 @@
           <w:sz w:val="24"/>
           <w:szCs w:val="24"/>
         </w:rPr>
-        <w:t>requestor</w:t>
+        <w:t>school</w:t>
       </w:r>
       <w:proofErr w:type="gramEnd"/>
       <w:r>
@@ -71,7 +86,7 @@
           <w:sz w:val="24"/>
           <w:szCs w:val="24"/>
         </w:rPr>
-        <w:t>.address.address</w:t>
+        <w:t>.recipient</w:t>
       </w:r>
       <w:proofErr w:type="spellEnd"/>
       <w:r>
@@ -95,6 +110,30 @@
           <w:sz w:val="24"/>
           <w:szCs w:val="24"/>
         </w:rPr>
+        <w:t>{{ school.name</w:t>
+      </w:r>
+      <w:proofErr w:type="gramEnd"/>
+      <w:r>
+        <w:rPr>
+          <w:sz w:val="24"/>
+          <w:szCs w:val="24"/>
+        </w:rPr>
+        <w:t xml:space="preserve"> }}</w:t>
+      </w:r>
+    </w:p>
+    <w:p>
+      <w:pPr>
+        <w:rPr>
+          <w:sz w:val="24"/>
+          <w:szCs w:val="24"/>
+        </w:rPr>
+      </w:pPr>
+      <w:proofErr w:type="gramStart"/>
+      <w:r>
+        <w:rPr>
+          <w:sz w:val="24"/>
+          <w:szCs w:val="24"/>
+        </w:rPr>
         <w:t xml:space="preserve">{{ </w:t>
       </w:r>
       <w:proofErr w:type="spellStart"/>
@@ -103,7 +142,7 @@
           <w:sz w:val="24"/>
           <w:szCs w:val="24"/>
         </w:rPr>
-        <w:t>requestor</w:t>
+        <w:t>school</w:t>
       </w:r>
       <w:proofErr w:type="gramEnd"/>
       <w:r>
@@ -111,7 +150,14 @@
           <w:sz w:val="24"/>
           <w:szCs w:val="24"/>
         </w:rPr>
-        <w:t>.address.city</w:t>
+        <w:t>.address.</w:t>
+      </w:r>
+      <w:r>
+        <w:rPr>
+          <w:sz w:val="24"/>
+          <w:szCs w:val="24"/>
+        </w:rPr>
+        <w:t>block</w:t>
       </w:r>
       <w:proofErr w:type="spellEnd"/>
       <w:r>
@@ -119,39 +165,142 @@
           <w:sz w:val="24"/>
           <w:szCs w:val="24"/>
         </w:rPr>
-        <w:t xml:space="preserve"> }}, {{ </w:t>
+        <w:t>()</w:t>
+      </w:r>
+      <w:r>
+        <w:rPr>
+          <w:sz w:val="24"/>
+          <w:szCs w:val="24"/>
+        </w:rPr>
+        <w:t xml:space="preserve"> }}</w:t>
+      </w:r>
+    </w:p>
+    <w:p>
+      <w:pPr>
+        <w:rPr>
+          <w:sz w:val="24"/>
+          <w:szCs w:val="24"/>
+        </w:rPr>
+      </w:pPr>
+      <w:r>
+        <w:rPr>
+          <w:sz w:val="24"/>
+          <w:szCs w:val="24"/>
+        </w:rPr>
+        <w:t xml:space="preserve"> </w:t>
+      </w:r>
+    </w:p>
+    <w:p>
+      <w:pPr>
+        <w:rPr>
+          <w:b/>
+          <w:sz w:val="24"/>
+          <w:szCs w:val="24"/>
+        </w:rPr>
+      </w:pPr>
+      <w:r>
+        <w:rPr>
+          <w:b/>
+          <w:sz w:val="24"/>
+          <w:szCs w:val="24"/>
+        </w:rPr>
+        <w:t xml:space="preserve">Re: Requesting Independent Evaluation for </w:t>
+      </w:r>
+      <w:proofErr w:type="gramStart"/>
+      <w:r>
+        <w:rPr>
+          <w:b/>
+          <w:sz w:val="24"/>
+          <w:szCs w:val="24"/>
+        </w:rPr>
+        <w:t>{{ student.name</w:t>
+      </w:r>
+      <w:proofErr w:type="gramEnd"/>
+      <w:r>
+        <w:rPr>
+          <w:b/>
+          <w:sz w:val="24"/>
+          <w:szCs w:val="24"/>
+        </w:rPr>
+        <w:t xml:space="preserve"> }}; Date of Birth: {{ </w:t>
       </w:r>
       <w:proofErr w:type="spellStart"/>
       <w:r>
         <w:rPr>
-          <w:sz w:val="24"/>
-          <w:szCs w:val="24"/>
-        </w:rPr>
-        <w:t>requestor.address.state</w:t>
+          <w:b/>
+          <w:sz w:val="24"/>
+          <w:szCs w:val="24"/>
+        </w:rPr>
+        <w:t>student.birthdate</w:t>
       </w:r>
       <w:proofErr w:type="spellEnd"/>
       <w:r>
         <w:rPr>
-          <w:sz w:val="24"/>
-          <w:szCs w:val="24"/>
-        </w:rPr>
-        <w:t xml:space="preserve"> }} {{requestor.address.zip }}</w:t>
-      </w:r>
-    </w:p>
-    <w:p>
-      <w:pPr>
-        <w:rPr>
-          <w:sz w:val="24"/>
-          <w:szCs w:val="24"/>
-        </w:rPr>
-      </w:pPr>
+          <w:b/>
+          <w:sz w:val="24"/>
+          <w:szCs w:val="24"/>
+        </w:rPr>
+        <w:t xml:space="preserve"> }}</w:t>
+      </w:r>
+    </w:p>
+    <w:p>
+      <w:pPr>
+        <w:rPr>
+          <w:sz w:val="24"/>
+          <w:szCs w:val="24"/>
+        </w:rPr>
+      </w:pPr>
+      <w:r>
+        <w:rPr>
+          <w:sz w:val="24"/>
+          <w:szCs w:val="24"/>
+        </w:rPr>
+        <w:t xml:space="preserve"> </w:t>
+      </w:r>
+    </w:p>
+    <w:p>
+      <w:pPr>
+        <w:rPr>
+          <w:sz w:val="24"/>
+          <w:szCs w:val="24"/>
+        </w:rPr>
+      </w:pPr>
+      <w:r>
+        <w:rPr>
+          <w:sz w:val="24"/>
+          <w:szCs w:val="24"/>
+        </w:rPr>
+        <w:t xml:space="preserve">Dear {% if </w:t>
+      </w:r>
+      <w:r>
+        <w:rPr>
+          <w:sz w:val="24"/>
+          <w:szCs w:val="24"/>
+        </w:rPr>
+        <w:t>school.</w:t>
+      </w:r>
+      <w:r>
+        <w:rPr>
+          <w:sz w:val="24"/>
+          <w:szCs w:val="24"/>
+        </w:rPr>
+        <w:t xml:space="preserve">recipient.name </w:t>
+      </w:r>
       <w:proofErr w:type="gramStart"/>
       <w:r>
         <w:rPr>
           <w:sz w:val="24"/>
           <w:szCs w:val="24"/>
         </w:rPr>
-        <w:t xml:space="preserve">{{ </w:t>
+        <w:t>%}{</w:t>
+      </w:r>
+      <w:proofErr w:type="gramEnd"/>
+      <w:r>
+        <w:rPr>
+          <w:sz w:val="24"/>
+          <w:szCs w:val="24"/>
+        </w:rPr>
+        <w:t>{</w:t>
       </w:r>
       <w:proofErr w:type="spellStart"/>
       <w:r>
@@ -159,15 +308,7 @@
           <w:sz w:val="24"/>
           <w:szCs w:val="24"/>
         </w:rPr>
-        <w:t>requestor</w:t>
-      </w:r>
-      <w:proofErr w:type="gramEnd"/>
-      <w:r>
-        <w:rPr>
-          <w:sz w:val="24"/>
-          <w:szCs w:val="24"/>
-        </w:rPr>
-        <w:t>.phone_number</w:t>
+        <w:t>school.recipient.name.full</w:t>
       </w:r>
       <w:proofErr w:type="spellEnd"/>
       <w:r>
@@ -175,398 +316,7 @@
           <w:sz w:val="24"/>
           <w:szCs w:val="24"/>
         </w:rPr>
-        <w:t xml:space="preserve"> }} </w:t>
-      </w:r>
-    </w:p>
-    <w:p>
-      <w:pPr>
-        <w:rPr>
-          <w:sz w:val="24"/>
-          <w:szCs w:val="24"/>
-        </w:rPr>
-      </w:pPr>
-      <w:r>
-        <w:rPr>
-          <w:sz w:val="24"/>
-          <w:szCs w:val="24"/>
-        </w:rPr>
-        <w:t xml:space="preserve"> </w:t>
-      </w:r>
-    </w:p>
-    <w:p>
-      <w:pPr>
-        <w:rPr>
-          <w:sz w:val="24"/>
-          <w:szCs w:val="24"/>
-        </w:rPr>
-      </w:pPr>
-      <w:proofErr w:type="gramStart"/>
-      <w:r>
-        <w:rPr>
-          <w:sz w:val="24"/>
-          <w:szCs w:val="24"/>
-        </w:rPr>
-        <w:t xml:space="preserve">{{ </w:t>
-      </w:r>
-      <w:proofErr w:type="spellStart"/>
-      <w:r>
-        <w:rPr>
-          <w:sz w:val="24"/>
-          <w:szCs w:val="24"/>
-        </w:rPr>
-        <w:t>format</w:t>
-      </w:r>
-      <w:proofErr w:type="gramEnd"/>
-      <w:r>
-        <w:rPr>
-          <w:sz w:val="24"/>
-          <w:szCs w:val="24"/>
-        </w:rPr>
-        <w:t>_date</w:t>
-      </w:r>
-      <w:proofErr w:type="spellEnd"/>
-      <w:r>
-        <w:rPr>
-          <w:sz w:val="24"/>
-          <w:szCs w:val="24"/>
-        </w:rPr>
-        <w:t>(today()) }}</w:t>
-      </w:r>
-    </w:p>
-    <w:p>
-      <w:pPr>
-        <w:rPr>
-          <w:sz w:val="24"/>
-          <w:szCs w:val="24"/>
-        </w:rPr>
-      </w:pPr>
-      <w:r>
-        <w:rPr>
-          <w:sz w:val="24"/>
-          <w:szCs w:val="24"/>
-        </w:rPr>
-        <w:t xml:space="preserve"> </w:t>
-      </w:r>
-    </w:p>
-    <w:p>
-      <w:pPr>
-        <w:rPr>
-          <w:sz w:val="24"/>
-          <w:szCs w:val="24"/>
-        </w:rPr>
-      </w:pPr>
-      <w:proofErr w:type="gramStart"/>
-      <w:r>
-        <w:rPr>
-          <w:sz w:val="24"/>
-          <w:szCs w:val="24"/>
-        </w:rPr>
-        <w:t xml:space="preserve">{{ </w:t>
-      </w:r>
-      <w:proofErr w:type="spellStart"/>
-      <w:r>
-        <w:rPr>
-          <w:sz w:val="24"/>
-          <w:szCs w:val="24"/>
-        </w:rPr>
-        <w:t>school</w:t>
-      </w:r>
-      <w:proofErr w:type="gramEnd"/>
-      <w:r>
-        <w:rPr>
-          <w:sz w:val="24"/>
-          <w:szCs w:val="24"/>
-        </w:rPr>
-        <w:t>.recipient</w:t>
-      </w:r>
-      <w:proofErr w:type="spellEnd"/>
-      <w:r>
-        <w:rPr>
-          <w:sz w:val="24"/>
-          <w:szCs w:val="24"/>
-        </w:rPr>
-        <w:t xml:space="preserve"> }}</w:t>
-      </w:r>
-    </w:p>
-    <w:p>
-      <w:pPr>
-        <w:rPr>
-          <w:sz w:val="24"/>
-          <w:szCs w:val="24"/>
-        </w:rPr>
-      </w:pPr>
-      <w:proofErr w:type="gramStart"/>
-      <w:r>
-        <w:rPr>
-          <w:sz w:val="24"/>
-          <w:szCs w:val="24"/>
-        </w:rPr>
-        <w:t>{{ school.name</w:t>
-      </w:r>
-      <w:proofErr w:type="gramEnd"/>
-      <w:r>
-        <w:rPr>
-          <w:sz w:val="24"/>
-          <w:szCs w:val="24"/>
-        </w:rPr>
-        <w:t xml:space="preserve"> }}</w:t>
-      </w:r>
-    </w:p>
-    <w:p>
-      <w:pPr>
-        <w:rPr>
-          <w:sz w:val="24"/>
-          <w:szCs w:val="24"/>
-        </w:rPr>
-      </w:pPr>
-      <w:proofErr w:type="gramStart"/>
-      <w:r>
-        <w:rPr>
-          <w:sz w:val="24"/>
-          <w:szCs w:val="24"/>
-        </w:rPr>
-        <w:t xml:space="preserve">{{ </w:t>
-      </w:r>
-      <w:proofErr w:type="spellStart"/>
-      <w:r>
-        <w:rPr>
-          <w:sz w:val="24"/>
-          <w:szCs w:val="24"/>
-        </w:rPr>
-        <w:t>school</w:t>
-      </w:r>
-      <w:proofErr w:type="gramEnd"/>
-      <w:r>
-        <w:rPr>
-          <w:sz w:val="24"/>
-          <w:szCs w:val="24"/>
-        </w:rPr>
-        <w:t>.address.address</w:t>
-      </w:r>
-      <w:proofErr w:type="spellEnd"/>
-      <w:r>
-        <w:rPr>
-          <w:sz w:val="24"/>
-          <w:szCs w:val="24"/>
-        </w:rPr>
-        <w:t xml:space="preserve"> }}</w:t>
-      </w:r>
-    </w:p>
-    <w:p>
-      <w:pPr>
-        <w:rPr>
-          <w:sz w:val="24"/>
-          <w:szCs w:val="24"/>
-        </w:rPr>
-      </w:pPr>
-      <w:proofErr w:type="gramStart"/>
-      <w:r>
-        <w:rPr>
-          <w:sz w:val="24"/>
-          <w:szCs w:val="24"/>
-        </w:rPr>
-        <w:t xml:space="preserve">{{ </w:t>
-      </w:r>
-      <w:proofErr w:type="spellStart"/>
-      <w:r>
-        <w:rPr>
-          <w:sz w:val="24"/>
-          <w:szCs w:val="24"/>
-        </w:rPr>
-        <w:t>school</w:t>
-      </w:r>
-      <w:proofErr w:type="gramEnd"/>
-      <w:r>
-        <w:rPr>
-          <w:sz w:val="24"/>
-          <w:szCs w:val="24"/>
-        </w:rPr>
-        <w:t>.address.city</w:t>
-      </w:r>
-      <w:proofErr w:type="spellEnd"/>
-      <w:r>
-        <w:rPr>
-          <w:sz w:val="24"/>
-          <w:szCs w:val="24"/>
-        </w:rPr>
-        <w:t xml:space="preserve"> }}, {{ </w:t>
-      </w:r>
-      <w:proofErr w:type="spellStart"/>
-      <w:r>
-        <w:rPr>
-          <w:sz w:val="24"/>
-          <w:szCs w:val="24"/>
-        </w:rPr>
-        <w:t>school.address.state</w:t>
-      </w:r>
-      <w:proofErr w:type="spellEnd"/>
-      <w:r>
-        <w:rPr>
-          <w:sz w:val="24"/>
-          <w:szCs w:val="24"/>
-        </w:rPr>
-        <w:t xml:space="preserve"> }} {{ school.address.zip}}</w:t>
-      </w:r>
-    </w:p>
-    <w:p>
-      <w:pPr>
-        <w:rPr>
-          <w:sz w:val="24"/>
-          <w:szCs w:val="24"/>
-        </w:rPr>
-      </w:pPr>
-    </w:p>
-    <w:p>
-      <w:pPr>
-        <w:rPr>
-          <w:sz w:val="24"/>
-          <w:szCs w:val="24"/>
-        </w:rPr>
-      </w:pPr>
-      <w:r>
-        <w:rPr>
-          <w:sz w:val="24"/>
-          <w:szCs w:val="24"/>
-        </w:rPr>
-        <w:t xml:space="preserve"> </w:t>
-      </w:r>
-    </w:p>
-    <w:p>
-      <w:pPr>
-        <w:rPr>
-          <w:b/>
-          <w:sz w:val="24"/>
-          <w:szCs w:val="24"/>
-        </w:rPr>
-      </w:pPr>
-      <w:r>
-        <w:rPr>
-          <w:b/>
-          <w:sz w:val="24"/>
-          <w:szCs w:val="24"/>
-        </w:rPr>
-        <w:t xml:space="preserve">Re:  </w:t>
-      </w:r>
-      <w:r>
-        <w:rPr>
-          <w:b/>
-          <w:sz w:val="24"/>
-          <w:szCs w:val="24"/>
-        </w:rPr>
-        <w:tab/>
-        <w:t xml:space="preserve">Requesting Independent Evaluation for </w:t>
-      </w:r>
-      <w:proofErr w:type="gramStart"/>
-      <w:r>
-        <w:rPr>
-          <w:b/>
-          <w:sz w:val="24"/>
-          <w:szCs w:val="24"/>
-        </w:rPr>
-        <w:t>{{ student.name</w:t>
-      </w:r>
-      <w:proofErr w:type="gramEnd"/>
-      <w:r>
-        <w:rPr>
-          <w:b/>
-          <w:sz w:val="24"/>
-          <w:szCs w:val="24"/>
-        </w:rPr>
-        <w:t xml:space="preserve"> }}; Date of Birth: {{ </w:t>
-      </w:r>
-      <w:proofErr w:type="spellStart"/>
-      <w:r>
-        <w:rPr>
-          <w:b/>
-          <w:sz w:val="24"/>
-          <w:szCs w:val="24"/>
-        </w:rPr>
-        <w:t>student.birthdate</w:t>
-      </w:r>
-      <w:proofErr w:type="spellEnd"/>
-      <w:r>
-        <w:rPr>
-          <w:b/>
-          <w:sz w:val="24"/>
-          <w:szCs w:val="24"/>
-        </w:rPr>
-        <w:t xml:space="preserve"> }}</w:t>
-      </w:r>
-    </w:p>
-    <w:p>
-      <w:pPr>
-        <w:rPr>
-          <w:sz w:val="24"/>
-          <w:szCs w:val="24"/>
-        </w:rPr>
-      </w:pPr>
-      <w:r>
-        <w:rPr>
-          <w:sz w:val="24"/>
-          <w:szCs w:val="24"/>
-        </w:rPr>
-        <w:t xml:space="preserve"> </w:t>
-      </w:r>
-    </w:p>
-    <w:p>
-      <w:pPr>
-        <w:rPr>
-          <w:sz w:val="24"/>
-          <w:szCs w:val="24"/>
-        </w:rPr>
-      </w:pPr>
-      <w:r>
-        <w:rPr>
-          <w:sz w:val="24"/>
-          <w:szCs w:val="24"/>
-        </w:rPr>
-        <w:t xml:space="preserve">Dear {% if </w:t>
-      </w:r>
-      <w:r>
-        <w:rPr>
-          <w:sz w:val="24"/>
-          <w:szCs w:val="24"/>
-        </w:rPr>
-        <w:t>school.</w:t>
-      </w:r>
-      <w:r>
-        <w:rPr>
-          <w:sz w:val="24"/>
-          <w:szCs w:val="24"/>
-        </w:rPr>
-        <w:t xml:space="preserve">recipient.name </w:t>
-      </w:r>
-      <w:proofErr w:type="gramStart"/>
-      <w:r>
-        <w:rPr>
-          <w:sz w:val="24"/>
-          <w:szCs w:val="24"/>
-        </w:rPr>
-        <w:t>%}{</w:t>
-      </w:r>
-      <w:proofErr w:type="gramEnd"/>
-      <w:r>
-        <w:rPr>
-          <w:sz w:val="24"/>
-          <w:szCs w:val="24"/>
-        </w:rPr>
-        <w:t>{</w:t>
-      </w:r>
-      <w:proofErr w:type="spellStart"/>
-      <w:r>
-        <w:rPr>
-          <w:sz w:val="24"/>
-          <w:szCs w:val="24"/>
-        </w:rPr>
-        <w:t>school.recipient.name.full</w:t>
-      </w:r>
-      <w:proofErr w:type="spellEnd"/>
-      <w:r>
-        <w:rPr>
-          <w:sz w:val="24"/>
-          <w:szCs w:val="24"/>
-        </w:rPr>
-        <w:t>() }} {% else %} To Whom it May Concern {% endif %}:</w:t>
+        <w:t>() }}{% else %}To Whom it May Concern{% endif %}:</w:t>
       </w:r>
     </w:p>
     <w:p>
@@ -933,7 +683,7 @@
     <w:p>
       <w:pPr>
         <w:numPr>
-          <w:ilvl w:val="1"/>
+          <w:ilvl w:val="0"/>
           <w:numId w:val="3"/>
         </w:numPr>
         <w:spacing w:line="240" w:lineRule="auto"/>
@@ -961,78 +711,6 @@
       <w:proofErr w:type="spellEnd"/>
       <w:r>
         <w:rPr>
-          <w:sz w:val="24"/>
-          <w:szCs w:val="24"/>
-        </w:rPr>
-        <w:t xml:space="preserve"> %}</w:t>
-      </w:r>
-    </w:p>
-    <w:p>
-      <w:pPr>
-        <w:numPr>
-          <w:ilvl w:val="1"/>
-          <w:numId w:val="3"/>
-        </w:numPr>
-        <w:spacing w:line="240" w:lineRule="auto"/>
-        <w:rPr>
-          <w:color w:val="000000"/>
-          <w:sz w:val="24"/>
-          <w:szCs w:val="24"/>
-        </w:rPr>
-      </w:pPr>
-      <w:proofErr w:type="gramStart"/>
-      <w:r>
-        <w:rPr>
-          <w:sz w:val="24"/>
-          <w:szCs w:val="24"/>
-        </w:rPr>
-        <w:t>{{ item</w:t>
-      </w:r>
-      <w:proofErr w:type="gramEnd"/>
-      <w:r>
-        <w:rPr>
-          <w:sz w:val="24"/>
-          <w:szCs w:val="24"/>
-        </w:rPr>
-        <w:t xml:space="preserve"> }}</w:t>
-      </w:r>
-      <w:bookmarkStart w:id="0" w:name="_heading=h.gjdgxs"/>
-      <w:bookmarkEnd w:id="0"/>
-    </w:p>
-    <w:p>
-      <w:pPr>
-        <w:numPr>
-          <w:ilvl w:val="1"/>
-          <w:numId w:val="3"/>
-        </w:numPr>
-        <w:spacing w:line="240" w:lineRule="auto"/>
-        <w:rPr>
-          <w:color w:val="000000"/>
-          <w:sz w:val="24"/>
-          <w:szCs w:val="24"/>
-        </w:rPr>
-      </w:pPr>
-      <w:r>
-        <w:rPr>
-          <w:color w:val="000000"/>
-          <w:sz w:val="24"/>
-          <w:szCs w:val="24"/>
-        </w:rPr>
-        <w:t xml:space="preserve">{%p </w:t>
-      </w:r>
-      <w:proofErr w:type="spellStart"/>
-      <w:r>
-        <w:rPr>
-          <w:color w:val="000000"/>
-          <w:sz w:val="24"/>
-          <w:szCs w:val="24"/>
-        </w:rPr>
-        <w:t>endfor</w:t>
-      </w:r>
-      <w:proofErr w:type="spellEnd"/>
-      <w:r>
-        <w:rPr>
-          <w:color w:val="000000"/>
           <w:sz w:val="24"/>
           <w:szCs w:val="24"/>
         </w:rPr>
@@ -1052,12 +730,84 @@
           <w:szCs w:val="24"/>
         </w:rPr>
       </w:pPr>
-      <w:r>
+      <w:proofErr w:type="gramStart"/>
+      <w:r>
+        <w:rPr>
+          <w:sz w:val="24"/>
+          <w:szCs w:val="24"/>
+        </w:rPr>
+        <w:t>{{ item</w:t>
+      </w:r>
+      <w:proofErr w:type="gramEnd"/>
+      <w:r>
+        <w:rPr>
+          <w:sz w:val="24"/>
+          <w:szCs w:val="24"/>
+        </w:rPr>
+        <w:t xml:space="preserve"> }}</w:t>
+      </w:r>
+      <w:bookmarkStart w:id="0" w:name="_heading=h.gjdgxs"/>
+      <w:bookmarkEnd w:id="0"/>
+    </w:p>
+    <w:p>
+      <w:pPr>
+        <w:numPr>
+          <w:ilvl w:val="0"/>
+          <w:numId w:val="3"/>
+        </w:numPr>
+        <w:spacing w:line="240" w:lineRule="auto"/>
         <w:rPr>
           <w:color w:val="000000"/>
           <w:sz w:val="24"/>
           <w:szCs w:val="24"/>
         </w:rPr>
+      </w:pPr>
+      <w:r>
+        <w:rPr>
+          <w:color w:val="000000"/>
+          <w:sz w:val="24"/>
+          <w:szCs w:val="24"/>
+        </w:rPr>
+        <w:t xml:space="preserve">{%p </w:t>
+      </w:r>
+      <w:proofErr w:type="spellStart"/>
+      <w:r>
+        <w:rPr>
+          <w:color w:val="000000"/>
+          <w:sz w:val="24"/>
+          <w:szCs w:val="24"/>
+        </w:rPr>
+        <w:t>endfor</w:t>
+      </w:r>
+      <w:proofErr w:type="spellEnd"/>
+      <w:r>
+        <w:rPr>
+          <w:color w:val="000000"/>
+          <w:sz w:val="24"/>
+          <w:szCs w:val="24"/>
+        </w:rPr>
+        <w:t xml:space="preserve"> %}</w:t>
+      </w:r>
+    </w:p>
+    <w:p>
+      <w:pPr>
+        <w:numPr>
+          <w:ilvl w:val="0"/>
+          <w:numId w:val="3"/>
+        </w:numPr>
+        <w:spacing w:line="240" w:lineRule="auto"/>
+        <w:rPr>
+          <w:color w:val="000000"/>
+          <w:sz w:val="24"/>
+          <w:szCs w:val="24"/>
+        </w:rPr>
+      </w:pPr>
+      <w:r>
+        <w:rPr>
+          <w:color w:val="000000"/>
+          <w:sz w:val="24"/>
+          <w:szCs w:val="24"/>
+        </w:rPr>
         <w:t>{%p endif %}</w:t>
       </w:r>
     </w:p>
@@ -1083,6 +833,42 @@
         </w:rPr>
         <w:t xml:space="preserve">{%p if </w:t>
       </w:r>
+      <w:r>
+        <w:rPr>
+          <w:sz w:val="24"/>
+          <w:szCs w:val="24"/>
+        </w:rPr>
+        <w:t>date_of_disagreement_less_than_16months</w:t>
+      </w:r>
+      <w:r>
+        <w:rPr>
+          <w:sz w:val="24"/>
+          <w:szCs w:val="24"/>
+        </w:rPr>
+        <w:t xml:space="preserve"> </w:t>
+      </w:r>
+      <w:r>
+        <w:rPr>
+          <w:sz w:val="24"/>
+          <w:szCs w:val="24"/>
+        </w:rPr>
+        <w:t>%}</w:t>
+      </w:r>
+    </w:p>
+    <w:p>
+      <w:pPr>
+        <w:rPr>
+          <w:sz w:val="24"/>
+          <w:szCs w:val="24"/>
+        </w:rPr>
+      </w:pPr>
+      <w:r>
+        <w:rPr>
+          <w:sz w:val="24"/>
+          <w:szCs w:val="24"/>
+        </w:rPr>
+        <w:t xml:space="preserve">{%p if </w:t>
+      </w:r>
       <w:proofErr w:type="spellStart"/>
       <w:r>
         <w:rPr>
@@ -1114,20 +900,13 @@
           <w:szCs w:val="24"/>
         </w:rPr>
       </w:pPr>
-      <w:r>
-        <w:rPr>
-          <w:sz w:val="24"/>
-          <w:szCs w:val="24"/>
-        </w:rPr>
-        <w:t xml:space="preserve">My family’s anticipated annual income is below 400% of the federal poverty guidelines. My child is eligible for free or reduced </w:t>
-      </w:r>
       <w:proofErr w:type="gramStart"/>
       <w:r>
         <w:rPr>
           <w:sz w:val="24"/>
           <w:szCs w:val="24"/>
         </w:rPr>
-        <w:t>lunch</w:t>
+        <w:t>{{ school.name</w:t>
       </w:r>
       <w:proofErr w:type="gramEnd"/>
       <w:r>
@@ -1135,22 +914,165 @@
           <w:sz w:val="24"/>
           <w:szCs w:val="24"/>
         </w:rPr>
-        <w:t xml:space="preserve"> so I am not required to provide income documentation.</w:t>
-      </w:r>
-    </w:p>
-    <w:p>
-      <w:pPr>
-        <w:rPr>
-          <w:sz w:val="24"/>
-          <w:szCs w:val="24"/>
-        </w:rPr>
-      </w:pPr>
-      <w:r>
-        <w:rPr>
-          <w:sz w:val="24"/>
-          <w:szCs w:val="24"/>
-        </w:rPr>
-        <w:lastRenderedPageBreak/>
+        <w:t xml:space="preserve"> }}</w:t>
+      </w:r>
+      <w:r>
+        <w:rPr>
+          <w:sz w:val="24"/>
+          <w:szCs w:val="24"/>
+        </w:rPr>
+        <w:t xml:space="preserve"> is requested to fund th</w:t>
+      </w:r>
+      <w:r>
+        <w:rPr>
+          <w:sz w:val="24"/>
+          <w:szCs w:val="24"/>
+        </w:rPr>
+        <w:t xml:space="preserve">e </w:t>
+      </w:r>
+      <w:r>
+        <w:rPr>
+          <w:sz w:val="24"/>
+          <w:szCs w:val="24"/>
+          <w:lang w:val="en-US"/>
+        </w:rPr>
+        <w:t>evaluation</w:t>
+      </w:r>
+      <w:r>
+        <w:rPr>
+          <w:sz w:val="24"/>
+          <w:szCs w:val="24"/>
+          <w:lang w:val="en-US"/>
+        </w:rPr>
+        <w:t>(s)</w:t>
+      </w:r>
+      <w:r>
+        <w:rPr>
+          <w:sz w:val="24"/>
+          <w:szCs w:val="24"/>
+          <w:lang w:val="en-US"/>
+        </w:rPr>
+        <w:t xml:space="preserve"> under 603 CMR 28.04(c)</w:t>
+      </w:r>
+      <w:r>
+        <w:rPr>
+          <w:sz w:val="24"/>
+          <w:szCs w:val="24"/>
+          <w:lang w:val="en-US"/>
+        </w:rPr>
+        <w:t>.</w:t>
+      </w:r>
+      <w:r>
+        <w:rPr>
+          <w:sz w:val="24"/>
+          <w:szCs w:val="24"/>
+        </w:rPr>
+        <w:t xml:space="preserve"> </w:t>
+      </w:r>
+      <w:proofErr w:type="gramStart"/>
+      <w:r>
+        <w:rPr>
+          <w:sz w:val="24"/>
+          <w:szCs w:val="24"/>
+        </w:rPr>
+        <w:t>{{ student.name</w:t>
+      </w:r>
+      <w:proofErr w:type="gramEnd"/>
+      <w:r>
+        <w:rPr>
+          <w:sz w:val="24"/>
+          <w:szCs w:val="24"/>
+        </w:rPr>
+        <w:t xml:space="preserve"> }}</w:t>
+      </w:r>
+      <w:r>
+        <w:rPr>
+          <w:sz w:val="24"/>
+          <w:szCs w:val="24"/>
+        </w:rPr>
+        <w:t xml:space="preserve"> </w:t>
+      </w:r>
+      <w:r>
+        <w:rPr>
+          <w:sz w:val="24"/>
+          <w:szCs w:val="24"/>
+        </w:rPr>
+        <w:t>is eligible for free or reduced lunch</w:t>
+      </w:r>
+      <w:r>
+        <w:rPr>
+          <w:sz w:val="24"/>
+          <w:szCs w:val="24"/>
+        </w:rPr>
+        <w:t xml:space="preserve"> and i</w:t>
+      </w:r>
+      <w:r>
+        <w:rPr>
+          <w:sz w:val="24"/>
+          <w:szCs w:val="24"/>
+        </w:rPr>
+        <w:t>ncome documentation</w:t>
+      </w:r>
+      <w:r>
+        <w:rPr>
+          <w:sz w:val="24"/>
+          <w:szCs w:val="24"/>
+        </w:rPr>
+        <w:t xml:space="preserve"> is not required</w:t>
+      </w:r>
+      <w:r>
+        <w:rPr>
+          <w:sz w:val="24"/>
+          <w:szCs w:val="24"/>
+        </w:rPr>
+        <w:t>.</w:t>
+      </w:r>
+    </w:p>
+    <w:p>
+      <w:pPr>
+        <w:rPr>
+          <w:sz w:val="24"/>
+          <w:szCs w:val="24"/>
+        </w:rPr>
+      </w:pPr>
+    </w:p>
+    <w:p>
+      <w:pPr>
+        <w:rPr>
+          <w:sz w:val="24"/>
+          <w:szCs w:val="24"/>
+          <w:lang w:val="en-US"/>
+        </w:rPr>
+      </w:pPr>
+      <w:r>
+        <w:rPr>
+          <w:sz w:val="24"/>
+          <w:szCs w:val="24"/>
+          <w:lang w:val="en-US"/>
+        </w:rPr>
+        <w:t>{%p endif %</w:t>
+      </w:r>
+      <w:r>
+        <w:rPr>
+          <w:sz w:val="24"/>
+          <w:szCs w:val="24"/>
+          <w:lang w:val="en-US"/>
+        </w:rPr>
+        <w:t>}</w:t>
+      </w:r>
+    </w:p>
+    <w:p>
+      <w:pPr>
+        <w:rPr>
+          <w:sz w:val="24"/>
+          <w:szCs w:val="24"/>
+        </w:rPr>
+      </w:pPr>
+      <w:r>
+        <w:rPr>
+          <w:sz w:val="24"/>
+          <w:szCs w:val="24"/>
+        </w:rPr>
         <w:t>{</w:t>
       </w:r>
       <w:r>
@@ -1160,13 +1082,27 @@
         </w:rPr>
         <w:t xml:space="preserve">%p </w:t>
       </w:r>
+      <w:r>
+        <w:rPr>
+          <w:sz w:val="24"/>
+          <w:szCs w:val="24"/>
+        </w:rPr>
+        <w:t>i</w:t>
+      </w:r>
+      <w:r>
+        <w:rPr>
+          <w:sz w:val="24"/>
+          <w:szCs w:val="24"/>
+        </w:rPr>
+        <w:t xml:space="preserve">f </w:t>
+      </w:r>
       <w:proofErr w:type="spellStart"/>
       <w:r>
         <w:rPr>
           <w:sz w:val="24"/>
           <w:szCs w:val="24"/>
         </w:rPr>
-        <w:t>elif</w:t>
+        <w:t>comfortable_sharing_income</w:t>
       </w:r>
       <w:proofErr w:type="spellEnd"/>
       <w:r>
@@ -1174,38 +1110,169 @@
           <w:sz w:val="24"/>
           <w:szCs w:val="24"/>
         </w:rPr>
-        <w:t xml:space="preserve"> below_400_percent %} </w:t>
-      </w:r>
-    </w:p>
-    <w:p>
-      <w:pPr>
-        <w:rPr>
-          <w:sz w:val="24"/>
-          <w:szCs w:val="24"/>
-        </w:rPr>
-      </w:pPr>
-      <w:r>
-        <w:rPr>
-          <w:sz w:val="24"/>
-          <w:szCs w:val="24"/>
-        </w:rPr>
-        <w:t>My family’s anticipated annual income is below 400% of the federal poverty guidelines.</w:t>
-      </w:r>
-    </w:p>
-    <w:p>
-      <w:pPr>
+        <w:t xml:space="preserve"> and </w:t>
+      </w:r>
+      <w:r>
+        <w:rPr>
+          <w:sz w:val="24"/>
+          <w:szCs w:val="24"/>
+        </w:rPr>
+        <w:t>below_400_percent</w:t>
+      </w:r>
+      <w:r>
+        <w:rPr>
+          <w:sz w:val="24"/>
+          <w:szCs w:val="24"/>
+        </w:rPr>
+        <w:t xml:space="preserve"> </w:t>
+      </w:r>
+      <w:r>
+        <w:rPr>
+          <w:sz w:val="24"/>
+          <w:szCs w:val="24"/>
+        </w:rPr>
+        <w:t xml:space="preserve">%} </w:t>
+      </w:r>
+    </w:p>
+    <w:p>
+      <w:pPr>
+        <w:rPr>
+          <w:sz w:val="24"/>
+          <w:szCs w:val="24"/>
+        </w:rPr>
+      </w:pPr>
+      <w:proofErr w:type="gramStart"/>
+      <w:r>
+        <w:rPr>
+          <w:sz w:val="24"/>
+          <w:szCs w:val="24"/>
+        </w:rPr>
+        <w:t>{{ school.name</w:t>
+      </w:r>
+      <w:proofErr w:type="gramEnd"/>
+      <w:r>
+        <w:rPr>
+          <w:sz w:val="24"/>
+          <w:szCs w:val="24"/>
+        </w:rPr>
+        <w:t xml:space="preserve"> }} is requested to fund the </w:t>
+      </w:r>
+      <w:r>
         <w:rPr>
           <w:sz w:val="24"/>
           <w:szCs w:val="24"/>
           <w:lang w:val="en-US"/>
         </w:rPr>
-      </w:pPr>
+        <w:t>evaluation</w:t>
+      </w:r>
       <w:r>
         <w:rPr>
           <w:sz w:val="24"/>
           <w:szCs w:val="24"/>
           <w:lang w:val="en-US"/>
         </w:rPr>
+        <w:t>(s)</w:t>
+      </w:r>
+      <w:r>
+        <w:rPr>
+          <w:sz w:val="24"/>
+          <w:szCs w:val="24"/>
+          <w:lang w:val="en-US"/>
+        </w:rPr>
+        <w:t xml:space="preserve"> under</w:t>
+      </w:r>
+      <w:r>
+        <w:rPr>
+          <w:sz w:val="24"/>
+          <w:szCs w:val="24"/>
+          <w:lang w:val="en-US"/>
+        </w:rPr>
+        <w:t xml:space="preserve"> </w:t>
+      </w:r>
+      <w:r>
+        <w:rPr>
+          <w:sz w:val="24"/>
+          <w:szCs w:val="24"/>
+          <w:lang w:val="en-US"/>
+        </w:rPr>
+        <w:t>603 CMR 28.04(c)</w:t>
+      </w:r>
+      <w:r>
+        <w:rPr>
+          <w:sz w:val="24"/>
+          <w:szCs w:val="24"/>
+          <w:lang w:val="en-US"/>
+        </w:rPr>
+        <w:t>.</w:t>
+      </w:r>
+      <w:r>
+        <w:rPr>
+          <w:sz w:val="24"/>
+          <w:szCs w:val="24"/>
+          <w:lang w:val="en-US"/>
+        </w:rPr>
+        <w:t xml:space="preserve"> </w:t>
+      </w:r>
+      <w:proofErr w:type="gramStart"/>
+      <w:r>
+        <w:rPr>
+          <w:sz w:val="24"/>
+          <w:szCs w:val="24"/>
+        </w:rPr>
+        <w:t>{{ student.name</w:t>
+      </w:r>
+      <w:proofErr w:type="gramEnd"/>
+      <w:r>
+        <w:rPr>
+          <w:sz w:val="24"/>
+          <w:szCs w:val="24"/>
+        </w:rPr>
+        <w:t xml:space="preserve"> }}</w:t>
+      </w:r>
+      <w:r>
+        <w:rPr>
+          <w:sz w:val="24"/>
+          <w:szCs w:val="24"/>
+        </w:rPr>
+        <w:t>'s</w:t>
+      </w:r>
+      <w:r>
+        <w:rPr>
+          <w:sz w:val="24"/>
+          <w:szCs w:val="24"/>
+        </w:rPr>
+        <w:t xml:space="preserve"> family’s anticipated annual income is below 400% of the federal poverty guidelines.</w:t>
+      </w:r>
+      <w:r>
+        <w:rPr>
+          <w:sz w:val="24"/>
+          <w:szCs w:val="24"/>
+        </w:rPr>
+        <w:t xml:space="preserve"> Proof of household income will be provided.</w:t>
+      </w:r>
+    </w:p>
+    <w:p>
+      <w:pPr>
+        <w:rPr>
+          <w:sz w:val="24"/>
+          <w:szCs w:val="24"/>
+        </w:rPr>
+      </w:pPr>
+    </w:p>
+    <w:p>
+      <w:pPr>
+        <w:rPr>
+          <w:sz w:val="24"/>
+          <w:szCs w:val="24"/>
+          <w:lang w:val="en-US"/>
+        </w:rPr>
+      </w:pPr>
+      <w:r>
+        <w:rPr>
+          <w:sz w:val="24"/>
+          <w:szCs w:val="24"/>
+          <w:lang w:val="en-US"/>
+        </w:rPr>
         <w:t>{%p endif %</w:t>
       </w:r>
       <w:r>
@@ -1225,6 +1292,325 @@
           <w:lang w:val="en-US"/>
         </w:rPr>
       </w:pPr>
+      <w:r>
+        <w:rPr>
+          <w:sz w:val="24"/>
+          <w:szCs w:val="24"/>
+          <w:lang w:val="en-US"/>
+        </w:rPr>
+        <w:t>{%p endif %</w:t>
+      </w:r>
+      <w:r>
+        <w:rPr>
+          <w:sz w:val="24"/>
+          <w:szCs w:val="24"/>
+          <w:lang w:val="en-US"/>
+        </w:rPr>
+        <w:t>}</w:t>
+      </w:r>
+    </w:p>
+    <w:p>
+      <w:pPr>
+        <w:rPr>
+          <w:sz w:val="24"/>
+          <w:szCs w:val="24"/>
+        </w:rPr>
+      </w:pPr>
+      <w:r>
+        <w:rPr>
+          <w:sz w:val="24"/>
+          <w:szCs w:val="24"/>
+        </w:rPr>
+        <w:t xml:space="preserve">{%p if </w:t>
+      </w:r>
+      <w:r>
+        <w:rPr>
+          <w:sz w:val="24"/>
+          <w:szCs w:val="24"/>
+        </w:rPr>
+        <w:t xml:space="preserve">not </w:t>
+      </w:r>
+      <w:r>
+        <w:rPr>
+          <w:sz w:val="24"/>
+          <w:szCs w:val="24"/>
+        </w:rPr>
+        <w:t>date_of_disagreement_less_than_16months</w:t>
+      </w:r>
+      <w:r>
+        <w:rPr>
+          <w:sz w:val="24"/>
+          <w:szCs w:val="24"/>
+        </w:rPr>
+        <w:t xml:space="preserve"> or (</w:t>
+      </w:r>
+      <w:r>
+        <w:rPr>
+          <w:sz w:val="24"/>
+          <w:szCs w:val="24"/>
+        </w:rPr>
+        <w:t>date_of_disagreement_less_than_16months</w:t>
+      </w:r>
+      <w:r>
+        <w:rPr>
+          <w:sz w:val="24"/>
+          <w:szCs w:val="24"/>
+        </w:rPr>
+        <w:t xml:space="preserve"> </w:t>
+      </w:r>
+      <w:r>
+        <w:rPr>
+          <w:sz w:val="24"/>
+          <w:szCs w:val="24"/>
+        </w:rPr>
+        <w:t>and not</w:t>
+      </w:r>
+      <w:r>
+        <w:rPr>
+          <w:sz w:val="24"/>
+          <w:szCs w:val="24"/>
+        </w:rPr>
+        <w:t xml:space="preserve"> </w:t>
+      </w:r>
+      <w:proofErr w:type="spellStart"/>
+      <w:r>
+        <w:rPr>
+          <w:sz w:val="24"/>
+          <w:szCs w:val="24"/>
+        </w:rPr>
+        <w:t>free_or_reduced_lunch</w:t>
+      </w:r>
+      <w:proofErr w:type="spellEnd"/>
+      <w:r>
+        <w:rPr>
+          <w:sz w:val="24"/>
+          <w:szCs w:val="24"/>
+        </w:rPr>
+        <w:t xml:space="preserve"> and not</w:t>
+      </w:r>
+      <w:r>
+        <w:rPr>
+          <w:sz w:val="24"/>
+          <w:szCs w:val="24"/>
+        </w:rPr>
+        <w:t xml:space="preserve"> </w:t>
+      </w:r>
+      <w:proofErr w:type="spellStart"/>
+      <w:r>
+        <w:rPr>
+          <w:sz w:val="24"/>
+          <w:szCs w:val="24"/>
+        </w:rPr>
+        <w:t>comfortable_sharing_income</w:t>
+      </w:r>
+      <w:proofErr w:type="spellEnd"/>
+      <w:r>
+        <w:rPr>
+          <w:sz w:val="24"/>
+          <w:szCs w:val="24"/>
+        </w:rPr>
+        <w:t xml:space="preserve">) </w:t>
+      </w:r>
+      <w:r>
+        <w:rPr>
+          <w:sz w:val="24"/>
+          <w:szCs w:val="24"/>
+        </w:rPr>
+        <w:t>or (</w:t>
+      </w:r>
+      <w:r>
+        <w:rPr>
+          <w:sz w:val="24"/>
+          <w:szCs w:val="24"/>
+        </w:rPr>
+        <w:t>date_of_disagreement_less_than_16months</w:t>
+      </w:r>
+      <w:r>
+        <w:rPr>
+          <w:sz w:val="24"/>
+          <w:szCs w:val="24"/>
+        </w:rPr>
+        <w:t xml:space="preserve"> </w:t>
+      </w:r>
+      <w:r>
+        <w:rPr>
+          <w:sz w:val="24"/>
+          <w:szCs w:val="24"/>
+        </w:rPr>
+        <w:t xml:space="preserve">and </w:t>
+      </w:r>
+      <w:proofErr w:type="spellStart"/>
+      <w:r>
+        <w:rPr>
+          <w:sz w:val="24"/>
+          <w:szCs w:val="24"/>
+        </w:rPr>
+        <w:t>comfortable_sharing_income</w:t>
+      </w:r>
+      <w:proofErr w:type="spellEnd"/>
+      <w:r>
+        <w:rPr>
+          <w:sz w:val="24"/>
+          <w:szCs w:val="24"/>
+        </w:rPr>
+        <w:t xml:space="preserve"> and </w:t>
+      </w:r>
+      <w:r>
+        <w:rPr>
+          <w:sz w:val="24"/>
+          <w:szCs w:val="24"/>
+        </w:rPr>
+        <w:t xml:space="preserve">not </w:t>
+      </w:r>
+      <w:r>
+        <w:rPr>
+          <w:sz w:val="24"/>
+          <w:szCs w:val="24"/>
+        </w:rPr>
+        <w:t>below_400_percent</w:t>
+      </w:r>
+      <w:r>
+        <w:rPr>
+          <w:sz w:val="24"/>
+          <w:szCs w:val="24"/>
+        </w:rPr>
+        <w:t>)</w:t>
+      </w:r>
+      <w:r>
+        <w:rPr>
+          <w:sz w:val="24"/>
+          <w:szCs w:val="24"/>
+        </w:rPr>
+        <w:t xml:space="preserve"> </w:t>
+      </w:r>
+      <w:r>
+        <w:rPr>
+          <w:sz w:val="24"/>
+          <w:szCs w:val="24"/>
+        </w:rPr>
+        <w:t>%}</w:t>
+      </w:r>
+    </w:p>
+    <w:p>
+      <w:pPr>
+        <w:rPr>
+          <w:sz w:val="24"/>
+          <w:szCs w:val="24"/>
+        </w:rPr>
+      </w:pPr>
+      <w:proofErr w:type="gramStart"/>
+      <w:r>
+        <w:rPr>
+          <w:sz w:val="24"/>
+          <w:szCs w:val="24"/>
+        </w:rPr>
+        <w:t>{{ school.name</w:t>
+      </w:r>
+      <w:proofErr w:type="gramEnd"/>
+      <w:r>
+        <w:rPr>
+          <w:sz w:val="24"/>
+          <w:szCs w:val="24"/>
+        </w:rPr>
+        <w:t xml:space="preserve"> }} is requested to fund the </w:t>
+      </w:r>
+      <w:r>
+        <w:rPr>
+          <w:sz w:val="24"/>
+          <w:szCs w:val="24"/>
+          <w:lang w:val="en-US"/>
+        </w:rPr>
+        <w:t>evaluation</w:t>
+      </w:r>
+      <w:r>
+        <w:rPr>
+          <w:sz w:val="24"/>
+          <w:szCs w:val="24"/>
+          <w:lang w:val="en-US"/>
+        </w:rPr>
+        <w:t>(s)</w:t>
+      </w:r>
+      <w:r>
+        <w:rPr>
+          <w:sz w:val="24"/>
+          <w:szCs w:val="24"/>
+          <w:lang w:val="en-US"/>
+        </w:rPr>
+        <w:t xml:space="preserve"> under</w:t>
+      </w:r>
+      <w:r>
+        <w:rPr>
+          <w:sz w:val="24"/>
+          <w:szCs w:val="24"/>
+          <w:lang w:val="en-US"/>
+        </w:rPr>
+        <w:t xml:space="preserve"> </w:t>
+      </w:r>
+      <w:r>
+        <w:rPr>
+          <w:sz w:val="24"/>
+          <w:szCs w:val="24"/>
+          <w:lang w:val="en-US"/>
+        </w:rPr>
+        <w:t xml:space="preserve">34 CFR 300.502(b). </w:t>
+      </w:r>
+      <w:proofErr w:type="gramStart"/>
+      <w:r>
+        <w:rPr>
+          <w:sz w:val="24"/>
+          <w:szCs w:val="24"/>
+        </w:rPr>
+        <w:t>{{ school.name</w:t>
+      </w:r>
+      <w:proofErr w:type="gramEnd"/>
+      <w:r>
+        <w:rPr>
+          <w:sz w:val="24"/>
+          <w:szCs w:val="24"/>
+        </w:rPr>
+        <w:t xml:space="preserve"> }}</w:t>
+      </w:r>
+      <w:r>
+        <w:rPr>
+          <w:sz w:val="24"/>
+          <w:szCs w:val="24"/>
+        </w:rPr>
+        <w:t xml:space="preserve"> may request a hearing to prove that the evaluation is appropriate, but must not do this with undue delay.</w:t>
+      </w:r>
+    </w:p>
+    <w:p>
+      <w:pPr>
+        <w:rPr>
+          <w:sz w:val="24"/>
+          <w:szCs w:val="24"/>
+          <w:lang w:val="en-US"/>
+        </w:rPr>
+      </w:pPr>
+    </w:p>
+    <w:p>
+      <w:pPr>
+        <w:rPr>
+          <w:sz w:val="24"/>
+          <w:szCs w:val="24"/>
+          <w:lang w:val="en-US"/>
+        </w:rPr>
+      </w:pPr>
+      <w:r>
+        <w:rPr>
+          <w:sz w:val="24"/>
+          <w:szCs w:val="24"/>
+          <w:lang w:val="en-US"/>
+        </w:rPr>
+        <w:t>{%p endif %</w:t>
+      </w:r>
+      <w:r>
+        <w:rPr>
+          <w:sz w:val="24"/>
+          <w:szCs w:val="24"/>
+          <w:lang w:val="en-US"/>
+        </w:rPr>
+        <w:t>}</w:t>
+      </w:r>
     </w:p>
     <w:p>
       <w:pPr>
@@ -1249,533 +1635,69 @@
         </w:rPr>
       </w:pPr>
     </w:p>
-    <w:tbl>
-      <w:tblPr>
-        <w:tblStyle w:val="TableGrid"/>
-        <w:tblW w:w="6303" w:type="dxa"/>
-        <w:jc w:val="center"/>
-        <w:tblLayout w:type="fixed"/>
-        <w:tblLook w:val="04A0" w:firstRow="1" w:lastRow="0" w:firstColumn="1" w:lastColumn="0" w:noHBand="0" w:noVBand="1"/>
-      </w:tblPr>
-      <w:tblGrid>
-        <w:gridCol w:w="1040"/>
-        <w:gridCol w:w="1702"/>
-        <w:gridCol w:w="1656"/>
-        <w:gridCol w:w="1905"/>
-      </w:tblGrid>
-      <w:tr>
-        <w:trPr>
-          <w:trHeight w:val="828"/>
-          <w:jc w:val="center"/>
-        </w:trPr>
-        <w:tc>
-          <w:tcPr>
-            <w:tcW w:w="1040" w:type="dxa"/>
-          </w:tcPr>
-          <w:p>
-            <w:pPr>
-              <w:jc w:val="center"/>
-              <w:rPr>
-                <w:b/>
-                <w:sz w:val="18"/>
-                <w:szCs w:val="18"/>
-              </w:rPr>
-            </w:pPr>
-            <w:r>
-              <w:rPr>
-                <w:b/>
-                <w:sz w:val="18"/>
-                <w:szCs w:val="18"/>
-              </w:rPr>
-              <w:t>Name</w:t>
-            </w:r>
-          </w:p>
-        </w:tc>
-        <w:tc>
-          <w:tcPr>
-            <w:tcW w:w="1702" w:type="dxa"/>
-          </w:tcPr>
-          <w:p>
-            <w:pPr>
-              <w:jc w:val="center"/>
-              <w:rPr>
-                <w:b/>
-                <w:sz w:val="18"/>
-                <w:szCs w:val="18"/>
-              </w:rPr>
-            </w:pPr>
-            <w:r>
-              <w:rPr>
-                <w:b/>
-                <w:sz w:val="18"/>
-                <w:szCs w:val="18"/>
-              </w:rPr>
-              <w:t>Address</w:t>
-            </w:r>
-          </w:p>
-        </w:tc>
-        <w:tc>
-          <w:tcPr>
-            <w:tcW w:w="1656" w:type="dxa"/>
-          </w:tcPr>
-          <w:p>
-            <w:pPr>
-              <w:jc w:val="center"/>
-              <w:rPr>
-                <w:b/>
-                <w:sz w:val="18"/>
-                <w:szCs w:val="18"/>
-              </w:rPr>
-            </w:pPr>
-            <w:r>
-              <w:rPr>
-                <w:b/>
-                <w:sz w:val="18"/>
-                <w:szCs w:val="18"/>
-              </w:rPr>
-              <w:t>License Number</w:t>
-            </w:r>
-          </w:p>
-        </w:tc>
-        <w:tc>
-          <w:tcPr>
-            <w:tcW w:w="1905" w:type="dxa"/>
-          </w:tcPr>
-          <w:p>
-            <w:pPr>
-              <w:jc w:val="center"/>
-              <w:rPr>
-                <w:b/>
-                <w:sz w:val="18"/>
-                <w:szCs w:val="18"/>
-              </w:rPr>
-            </w:pPr>
-            <w:r>
-              <w:rPr>
-                <w:b/>
-                <w:sz w:val="18"/>
-                <w:szCs w:val="18"/>
-              </w:rPr>
-              <w:t>Hourly Rate</w:t>
-            </w:r>
-          </w:p>
-        </w:tc>
-      </w:tr>
-      <w:tr>
-        <w:trPr>
-          <w:trHeight w:val="828"/>
-          <w:jc w:val="center"/>
-        </w:trPr>
-        <w:tc>
-          <w:tcPr>
-            <w:tcW w:w="1040" w:type="dxa"/>
-          </w:tcPr>
-          <w:p>
-            <w:pPr>
-              <w:rPr>
-                <w:sz w:val="18"/>
-                <w:szCs w:val="18"/>
-              </w:rPr>
-            </w:pPr>
-            <w:r>
-              <w:rPr>
-                <w:sz w:val="18"/>
-                <w:szCs w:val="18"/>
-              </w:rPr>
-              <w:t>{%tr for person in evaluators %}</w:t>
-            </w:r>
-          </w:p>
-        </w:tc>
-        <w:tc>
-          <w:tcPr>
-            <w:tcW w:w="1702" w:type="dxa"/>
-          </w:tcPr>
-          <w:p>
-            <w:pPr>
-              <w:rPr>
-                <w:sz w:val="18"/>
-                <w:szCs w:val="18"/>
-              </w:rPr>
-            </w:pPr>
-          </w:p>
-        </w:tc>
-        <w:tc>
-          <w:tcPr>
-            <w:tcW w:w="1656" w:type="dxa"/>
-          </w:tcPr>
-          <w:p>
-            <w:pPr>
-              <w:rPr>
-                <w:sz w:val="18"/>
-                <w:szCs w:val="18"/>
-              </w:rPr>
-            </w:pPr>
-          </w:p>
-        </w:tc>
-        <w:tc>
-          <w:tcPr>
-            <w:tcW w:w="1905" w:type="dxa"/>
-          </w:tcPr>
-          <w:p>
-            <w:pPr>
-              <w:rPr>
-                <w:sz w:val="18"/>
-                <w:szCs w:val="18"/>
-              </w:rPr>
-            </w:pPr>
-          </w:p>
-        </w:tc>
-      </w:tr>
-      <w:tr>
-        <w:trPr>
-          <w:trHeight w:val="828"/>
-          <w:jc w:val="center"/>
-        </w:trPr>
-        <w:tc>
-          <w:tcPr>
-            <w:tcW w:w="1040" w:type="dxa"/>
-          </w:tcPr>
-          <w:p>
-            <w:pPr>
-              <w:rPr>
-                <w:sz w:val="18"/>
-                <w:szCs w:val="18"/>
-              </w:rPr>
-            </w:pPr>
-            <w:proofErr w:type="gramStart"/>
-            <w:r>
-              <w:rPr>
-                <w:sz w:val="18"/>
-                <w:szCs w:val="18"/>
-              </w:rPr>
-              <w:t>{{ person</w:t>
-            </w:r>
-            <w:proofErr w:type="gramEnd"/>
-            <w:r>
-              <w:rPr>
-                <w:sz w:val="18"/>
-                <w:szCs w:val="18"/>
-              </w:rPr>
-              <w:t xml:space="preserve"> }}</w:t>
-            </w:r>
-          </w:p>
-        </w:tc>
-        <w:tc>
-          <w:tcPr>
-            <w:tcW w:w="1702" w:type="dxa"/>
-          </w:tcPr>
-          <w:p>
-            <w:pPr>
-              <w:rPr>
-                <w:sz w:val="18"/>
-                <w:szCs w:val="18"/>
-              </w:rPr>
-            </w:pPr>
-            <w:proofErr w:type="gramStart"/>
-            <w:r>
-              <w:rPr>
-                <w:sz w:val="18"/>
-                <w:szCs w:val="18"/>
-              </w:rPr>
-              <w:t xml:space="preserve">{{ </w:t>
-            </w:r>
-            <w:proofErr w:type="spellStart"/>
-            <w:r>
-              <w:rPr>
-                <w:sz w:val="18"/>
-                <w:szCs w:val="18"/>
-              </w:rPr>
-              <w:t>person</w:t>
-            </w:r>
-            <w:proofErr w:type="gramEnd"/>
-            <w:r>
-              <w:rPr>
-                <w:sz w:val="18"/>
-                <w:szCs w:val="18"/>
-              </w:rPr>
-              <w:t>.address.</w:t>
-            </w:r>
-            <w:r>
-              <w:rPr>
-                <w:sz w:val="18"/>
-                <w:szCs w:val="18"/>
-              </w:rPr>
-              <w:t>block</w:t>
-            </w:r>
-            <w:proofErr w:type="spellEnd"/>
-            <w:r>
-              <w:rPr>
-                <w:sz w:val="18"/>
-                <w:szCs w:val="18"/>
-              </w:rPr>
-              <w:t>()</w:t>
-            </w:r>
-            <w:r>
-              <w:rPr>
-                <w:sz w:val="18"/>
-                <w:szCs w:val="18"/>
-              </w:rPr>
-              <w:t xml:space="preserve"> }}</w:t>
-            </w:r>
-          </w:p>
-        </w:tc>
-        <w:tc>
-          <w:tcPr>
-            <w:tcW w:w="1656" w:type="dxa"/>
-          </w:tcPr>
-          <w:p>
-            <w:pPr>
-              <w:rPr>
-                <w:sz w:val="18"/>
-                <w:szCs w:val="18"/>
-              </w:rPr>
-            </w:pPr>
-            <w:proofErr w:type="gramStart"/>
-            <w:r>
-              <w:rPr>
-                <w:sz w:val="18"/>
-                <w:szCs w:val="18"/>
-              </w:rPr>
-              <w:t xml:space="preserve">{{ </w:t>
-            </w:r>
-            <w:proofErr w:type="spellStart"/>
-            <w:r>
-              <w:rPr>
-                <w:sz w:val="18"/>
-                <w:szCs w:val="18"/>
-              </w:rPr>
-              <w:t>person</w:t>
-            </w:r>
-            <w:proofErr w:type="gramEnd"/>
-            <w:r>
-              <w:rPr>
-                <w:sz w:val="18"/>
-                <w:szCs w:val="18"/>
-              </w:rPr>
-              <w:t>.license_number</w:t>
-            </w:r>
-            <w:proofErr w:type="spellEnd"/>
-            <w:r>
-              <w:rPr>
-                <w:sz w:val="18"/>
-                <w:szCs w:val="18"/>
-              </w:rPr>
-              <w:t xml:space="preserve"> }}</w:t>
-            </w:r>
-          </w:p>
-        </w:tc>
-        <w:tc>
-          <w:tcPr>
-            <w:tcW w:w="1905" w:type="dxa"/>
-          </w:tcPr>
-          <w:p>
-            <w:pPr>
-              <w:rPr>
-                <w:sz w:val="18"/>
-                <w:szCs w:val="18"/>
-              </w:rPr>
-            </w:pPr>
-            <w:r>
-              <w:rPr>
-                <w:sz w:val="18"/>
-                <w:szCs w:val="18"/>
-              </w:rPr>
-              <w:t xml:space="preserve">{% if </w:t>
-            </w:r>
-            <w:proofErr w:type="spellStart"/>
-            <w:proofErr w:type="gramStart"/>
-            <w:r>
-              <w:rPr>
-                <w:sz w:val="18"/>
-                <w:szCs w:val="18"/>
-              </w:rPr>
-              <w:t>person.hourly</w:t>
-            </w:r>
-            <w:proofErr w:type="gramEnd"/>
-            <w:r>
-              <w:rPr>
-                <w:sz w:val="18"/>
-                <w:szCs w:val="18"/>
-              </w:rPr>
-              <w:t>_rate</w:t>
-            </w:r>
-            <w:proofErr w:type="spellEnd"/>
-            <w:r>
-              <w:rPr>
-                <w:sz w:val="18"/>
-                <w:szCs w:val="18"/>
-              </w:rPr>
-              <w:t>%}</w:t>
-            </w:r>
-            <w:r>
-              <w:rPr>
-                <w:sz w:val="18"/>
-                <w:szCs w:val="18"/>
-              </w:rPr>
-              <w:t xml:space="preserve">{{ </w:t>
-            </w:r>
-            <w:r>
-              <w:rPr>
-                <w:sz w:val="18"/>
-                <w:szCs w:val="18"/>
-              </w:rPr>
-              <w:t>currency (</w:t>
-            </w:r>
-            <w:proofErr w:type="spellStart"/>
-            <w:r>
-              <w:rPr>
-                <w:sz w:val="18"/>
-                <w:szCs w:val="18"/>
-              </w:rPr>
-              <w:t>person.hourly_rate</w:t>
-            </w:r>
-            <w:proofErr w:type="spellEnd"/>
-            <w:r>
-              <w:rPr>
-                <w:sz w:val="18"/>
-                <w:szCs w:val="18"/>
-              </w:rPr>
-              <w:t>)</w:t>
-            </w:r>
-            <w:r>
-              <w:rPr>
-                <w:sz w:val="18"/>
-                <w:szCs w:val="18"/>
-              </w:rPr>
-              <w:t xml:space="preserve"> }}</w:t>
-            </w:r>
-            <w:r>
-              <w:rPr>
-                <w:sz w:val="18"/>
-                <w:szCs w:val="18"/>
-              </w:rPr>
-              <w:t>{% endif %}</w:t>
-            </w:r>
-          </w:p>
-        </w:tc>
-      </w:tr>
-      <w:tr>
-        <w:trPr>
-          <w:trHeight w:val="828"/>
-          <w:jc w:val="center"/>
-        </w:trPr>
-        <w:tc>
-          <w:tcPr>
-            <w:tcW w:w="1040" w:type="dxa"/>
-          </w:tcPr>
-          <w:p>
-            <w:pPr>
-              <w:rPr>
-                <w:sz w:val="18"/>
-                <w:szCs w:val="18"/>
-              </w:rPr>
-            </w:pPr>
-            <w:r>
-              <w:rPr>
-                <w:sz w:val="18"/>
-                <w:szCs w:val="18"/>
-              </w:rPr>
-              <w:t xml:space="preserve">{%tr </w:t>
-            </w:r>
-            <w:proofErr w:type="spellStart"/>
-            <w:r>
-              <w:rPr>
-                <w:sz w:val="18"/>
-                <w:szCs w:val="18"/>
-              </w:rPr>
-              <w:t>endfor</w:t>
-            </w:r>
-            <w:proofErr w:type="spellEnd"/>
-            <w:r>
-              <w:rPr>
-                <w:sz w:val="18"/>
-                <w:szCs w:val="18"/>
-              </w:rPr>
-              <w:t xml:space="preserve"> %}</w:t>
-            </w:r>
-          </w:p>
-        </w:tc>
-        <w:tc>
-          <w:tcPr>
-            <w:tcW w:w="1702" w:type="dxa"/>
-          </w:tcPr>
-          <w:p>
-            <w:pPr>
-              <w:rPr>
-                <w:sz w:val="18"/>
-                <w:szCs w:val="18"/>
-              </w:rPr>
-            </w:pPr>
-          </w:p>
-        </w:tc>
-        <w:tc>
-          <w:tcPr>
-            <w:tcW w:w="1656" w:type="dxa"/>
-          </w:tcPr>
-          <w:p>
-            <w:pPr>
-              <w:rPr>
-                <w:sz w:val="18"/>
-                <w:szCs w:val="18"/>
-              </w:rPr>
-            </w:pPr>
-          </w:p>
-        </w:tc>
-        <w:tc>
-          <w:tcPr>
-            <w:tcW w:w="1905" w:type="dxa"/>
-          </w:tcPr>
-          <w:p>
-            <w:pPr>
-              <w:rPr>
-                <w:sz w:val="18"/>
-                <w:szCs w:val="18"/>
-              </w:rPr>
-            </w:pPr>
-          </w:p>
-        </w:tc>
-      </w:tr>
-    </w:tbl>
-    <w:p>
-      <w:pPr>
-        <w:rPr>
-          <w:sz w:val="24"/>
-          <w:szCs w:val="24"/>
-        </w:rPr>
-      </w:pPr>
-    </w:p>
-    <w:p>
-      <w:pPr>
-        <w:rPr>
-          <w:sz w:val="24"/>
-          <w:szCs w:val="24"/>
-        </w:rPr>
-      </w:pPr>
-      <w:r>
-        <w:rPr>
-          <w:sz w:val="24"/>
-          <w:szCs w:val="24"/>
-        </w:rPr>
-        <w:t xml:space="preserve">I expect to receive either an approval of the above-requested independent evaluations or notice of the school’s formal challenge of the need for the requested independent evaluations </w:t>
-      </w:r>
-      <w:r>
-        <w:rPr>
-          <w:sz w:val="24"/>
-          <w:szCs w:val="24"/>
-          <w:u w:val="single"/>
-        </w:rPr>
-        <w:t xml:space="preserve">within five school days </w:t>
-      </w:r>
-      <w:r>
-        <w:rPr>
-          <w:sz w:val="24"/>
-          <w:szCs w:val="24"/>
-        </w:rPr>
-        <w:t>of receipt of this request.</w:t>
-      </w:r>
-    </w:p>
-    <w:p>
-      <w:pPr>
+    <w:p>
+      <w:pPr>
+        <w:pStyle w:val="ListParagraph"/>
+        <w:numPr>
+          <w:ilvl w:val="0"/>
+          <w:numId w:val="5"/>
+        </w:numPr>
+        <w:rPr>
+          <w:sz w:val="24"/>
+          <w:szCs w:val="24"/>
+        </w:rPr>
+      </w:pPr>
+      <w:r>
+        <w:rPr>
+          <w:sz w:val="24"/>
+          <w:szCs w:val="24"/>
+        </w:rPr>
+        <w:t xml:space="preserve">{%p for </w:t>
+      </w:r>
+      <w:r>
+        <w:rPr>
+          <w:sz w:val="24"/>
+          <w:szCs w:val="24"/>
+        </w:rPr>
+        <w:t>person in evaluators %}</w:t>
+      </w:r>
+    </w:p>
+    <w:p>
+      <w:pPr>
+        <w:pStyle w:val="ListParagraph"/>
+        <w:numPr>
+          <w:ilvl w:val="0"/>
+          <w:numId w:val="5"/>
+        </w:numPr>
+        <w:rPr>
+          <w:sz w:val="24"/>
+          <w:szCs w:val="24"/>
+        </w:rPr>
+      </w:pPr>
+      <w:proofErr w:type="gramStart"/>
+      <w:r>
+        <w:rPr>
+          <w:sz w:val="24"/>
+          <w:szCs w:val="24"/>
+        </w:rPr>
+        <w:t>{{ person</w:t>
+      </w:r>
+      <w:proofErr w:type="gramEnd"/>
+      <w:r>
+        <w:rPr>
+          <w:sz w:val="24"/>
+          <w:szCs w:val="24"/>
+        </w:rPr>
+        <w:t xml:space="preserve"> }}</w:t>
+      </w:r>
+    </w:p>
+    <w:p>
+      <w:pPr>
+        <w:pStyle w:val="ListParagraph"/>
+        <w:numPr>
+          <w:ilvl w:val="1"/>
+          <w:numId w:val="5"/>
+        </w:numPr>
         <w:rPr>
           <w:sz w:val="24"/>
           <w:szCs w:val="24"/>
@@ -1795,6 +1717,489 @@
           <w:sz w:val="24"/>
           <w:szCs w:val="24"/>
         </w:rPr>
+        <w:t>person.address</w:t>
+      </w:r>
+      <w:proofErr w:type="gramEnd"/>
+      <w:r>
+        <w:rPr>
+          <w:sz w:val="24"/>
+          <w:szCs w:val="24"/>
+        </w:rPr>
+        <w:t>.address</w:t>
+      </w:r>
+      <w:proofErr w:type="spellEnd"/>
+      <w:r>
+        <w:rPr>
+          <w:sz w:val="24"/>
+          <w:szCs w:val="24"/>
+        </w:rPr>
+        <w:t xml:space="preserve"> </w:t>
+      </w:r>
+      <w:r>
+        <w:rPr>
+          <w:sz w:val="24"/>
+          <w:szCs w:val="24"/>
+        </w:rPr>
+        <w:t>%}</w:t>
+      </w:r>
+    </w:p>
+    <w:p>
+      <w:pPr>
+        <w:pStyle w:val="ListParagraph"/>
+        <w:numPr>
+          <w:ilvl w:val="1"/>
+          <w:numId w:val="5"/>
+        </w:numPr>
+        <w:rPr>
+          <w:sz w:val="24"/>
+          <w:szCs w:val="24"/>
+        </w:rPr>
+      </w:pPr>
+      <w:r>
+        <w:rPr>
+          <w:sz w:val="24"/>
+          <w:szCs w:val="24"/>
+        </w:rPr>
+        <w:t xml:space="preserve">Address: </w:t>
+      </w:r>
+      <w:proofErr w:type="gramStart"/>
+      <w:r>
+        <w:rPr>
+          <w:sz w:val="24"/>
+          <w:szCs w:val="24"/>
+        </w:rPr>
+        <w:t xml:space="preserve">{{ </w:t>
+      </w:r>
+      <w:proofErr w:type="spellStart"/>
+      <w:r>
+        <w:rPr>
+          <w:sz w:val="24"/>
+          <w:szCs w:val="24"/>
+        </w:rPr>
+        <w:t>person</w:t>
+      </w:r>
+      <w:proofErr w:type="gramEnd"/>
+      <w:r>
+        <w:rPr>
+          <w:sz w:val="24"/>
+          <w:szCs w:val="24"/>
+        </w:rPr>
+        <w:t>.address.</w:t>
+      </w:r>
+      <w:r>
+        <w:rPr>
+          <w:sz w:val="24"/>
+          <w:szCs w:val="24"/>
+        </w:rPr>
+        <w:t>on_one_line</w:t>
+      </w:r>
+      <w:proofErr w:type="spellEnd"/>
+      <w:r>
+        <w:rPr>
+          <w:sz w:val="24"/>
+          <w:szCs w:val="24"/>
+        </w:rPr>
+        <w:t>() }}</w:t>
+      </w:r>
+    </w:p>
+    <w:p>
+      <w:pPr>
+        <w:pStyle w:val="ListParagraph"/>
+        <w:numPr>
+          <w:ilvl w:val="1"/>
+          <w:numId w:val="5"/>
+        </w:numPr>
+        <w:rPr>
+          <w:sz w:val="24"/>
+          <w:szCs w:val="24"/>
+        </w:rPr>
+      </w:pPr>
+      <w:r>
+        <w:rPr>
+          <w:sz w:val="24"/>
+          <w:szCs w:val="24"/>
+        </w:rPr>
+        <w:t>{%p endif %}</w:t>
+      </w:r>
+    </w:p>
+    <w:p>
+      <w:pPr>
+        <w:pStyle w:val="ListParagraph"/>
+        <w:numPr>
+          <w:ilvl w:val="1"/>
+          <w:numId w:val="5"/>
+        </w:numPr>
+        <w:rPr>
+          <w:sz w:val="24"/>
+          <w:szCs w:val="24"/>
+        </w:rPr>
+      </w:pPr>
+      <w:r>
+        <w:rPr>
+          <w:sz w:val="24"/>
+          <w:szCs w:val="24"/>
+        </w:rPr>
+        <w:t xml:space="preserve">{%p if </w:t>
+      </w:r>
+      <w:proofErr w:type="spellStart"/>
+      <w:proofErr w:type="gramStart"/>
+      <w:r>
+        <w:rPr>
+          <w:sz w:val="24"/>
+          <w:szCs w:val="24"/>
+        </w:rPr>
+        <w:t>person</w:t>
+      </w:r>
+      <w:r>
+        <w:rPr>
+          <w:sz w:val="24"/>
+          <w:szCs w:val="24"/>
+        </w:rPr>
+        <w:t>.</w:t>
+      </w:r>
+      <w:r>
+        <w:rPr>
+          <w:sz w:val="24"/>
+          <w:szCs w:val="24"/>
+        </w:rPr>
+        <w:t>license</w:t>
+      </w:r>
+      <w:proofErr w:type="gramEnd"/>
+      <w:r>
+        <w:rPr>
+          <w:sz w:val="24"/>
+          <w:szCs w:val="24"/>
+        </w:rPr>
+        <w:t>_number</w:t>
+      </w:r>
+      <w:proofErr w:type="spellEnd"/>
+      <w:r>
+        <w:rPr>
+          <w:sz w:val="24"/>
+          <w:szCs w:val="24"/>
+        </w:rPr>
+        <w:t xml:space="preserve"> </w:t>
+      </w:r>
+      <w:r>
+        <w:rPr>
+          <w:sz w:val="24"/>
+          <w:szCs w:val="24"/>
+        </w:rPr>
+        <w:t>%}</w:t>
+      </w:r>
+    </w:p>
+    <w:p>
+      <w:pPr>
+        <w:pStyle w:val="ListParagraph"/>
+        <w:numPr>
+          <w:ilvl w:val="1"/>
+          <w:numId w:val="5"/>
+        </w:numPr>
+        <w:rPr>
+          <w:sz w:val="24"/>
+          <w:szCs w:val="24"/>
+        </w:rPr>
+      </w:pPr>
+      <w:r>
+        <w:rPr>
+          <w:sz w:val="24"/>
+          <w:szCs w:val="24"/>
+        </w:rPr>
+        <w:t xml:space="preserve">License number: </w:t>
+      </w:r>
+      <w:proofErr w:type="gramStart"/>
+      <w:r>
+        <w:rPr>
+          <w:sz w:val="24"/>
+          <w:szCs w:val="24"/>
+        </w:rPr>
+        <w:t xml:space="preserve">{{ </w:t>
+      </w:r>
+      <w:proofErr w:type="spellStart"/>
+      <w:r>
+        <w:rPr>
+          <w:sz w:val="24"/>
+          <w:szCs w:val="24"/>
+        </w:rPr>
+        <w:t>person</w:t>
+      </w:r>
+      <w:proofErr w:type="gramEnd"/>
+      <w:r>
+        <w:rPr>
+          <w:sz w:val="24"/>
+          <w:szCs w:val="24"/>
+        </w:rPr>
+        <w:t>.license_number</w:t>
+      </w:r>
+      <w:proofErr w:type="spellEnd"/>
+      <w:r>
+        <w:rPr>
+          <w:sz w:val="24"/>
+          <w:szCs w:val="24"/>
+        </w:rPr>
+        <w:t xml:space="preserve"> }}</w:t>
+      </w:r>
+    </w:p>
+    <w:p>
+      <w:pPr>
+        <w:pStyle w:val="ListParagraph"/>
+        <w:numPr>
+          <w:ilvl w:val="1"/>
+          <w:numId w:val="5"/>
+        </w:numPr>
+        <w:rPr>
+          <w:sz w:val="24"/>
+          <w:szCs w:val="24"/>
+        </w:rPr>
+      </w:pPr>
+      <w:r>
+        <w:rPr>
+          <w:sz w:val="24"/>
+          <w:szCs w:val="24"/>
+        </w:rPr>
+        <w:t>{%p endif %}</w:t>
+      </w:r>
+    </w:p>
+    <w:p>
+      <w:pPr>
+        <w:pStyle w:val="ListParagraph"/>
+        <w:numPr>
+          <w:ilvl w:val="1"/>
+          <w:numId w:val="5"/>
+        </w:numPr>
+        <w:rPr>
+          <w:sz w:val="24"/>
+          <w:szCs w:val="24"/>
+        </w:rPr>
+      </w:pPr>
+      <w:r>
+        <w:rPr>
+          <w:sz w:val="24"/>
+          <w:szCs w:val="24"/>
+        </w:rPr>
+        <w:t>{%</w:t>
+      </w:r>
+      <w:r>
+        <w:rPr>
+          <w:sz w:val="24"/>
+          <w:szCs w:val="24"/>
+        </w:rPr>
+        <w:t>p</w:t>
+      </w:r>
+      <w:r>
+        <w:rPr>
+          <w:sz w:val="24"/>
+          <w:szCs w:val="24"/>
+        </w:rPr>
+        <w:t xml:space="preserve"> if </w:t>
+      </w:r>
+      <w:proofErr w:type="spellStart"/>
+      <w:proofErr w:type="gramStart"/>
+      <w:r>
+        <w:rPr>
+          <w:sz w:val="24"/>
+          <w:szCs w:val="24"/>
+        </w:rPr>
+        <w:t>person.hourly</w:t>
+      </w:r>
+      <w:proofErr w:type="gramEnd"/>
+      <w:r>
+        <w:rPr>
+          <w:sz w:val="24"/>
+          <w:szCs w:val="24"/>
+        </w:rPr>
+        <w:t>_rate</w:t>
+      </w:r>
+      <w:proofErr w:type="spellEnd"/>
+      <w:r>
+        <w:rPr>
+          <w:sz w:val="24"/>
+          <w:szCs w:val="24"/>
+        </w:rPr>
+        <w:t>%}</w:t>
+      </w:r>
+    </w:p>
+    <w:p>
+      <w:pPr>
+        <w:pStyle w:val="ListParagraph"/>
+        <w:numPr>
+          <w:ilvl w:val="1"/>
+          <w:numId w:val="5"/>
+        </w:numPr>
+        <w:rPr>
+          <w:sz w:val="24"/>
+          <w:szCs w:val="24"/>
+        </w:rPr>
+      </w:pPr>
+      <w:r>
+        <w:rPr>
+          <w:sz w:val="24"/>
+          <w:szCs w:val="24"/>
+        </w:rPr>
+        <w:t xml:space="preserve">Hourly rate: </w:t>
+      </w:r>
+      <w:proofErr w:type="gramStart"/>
+      <w:r>
+        <w:rPr>
+          <w:sz w:val="24"/>
+          <w:szCs w:val="24"/>
+        </w:rPr>
+        <w:t>{{ currency</w:t>
+      </w:r>
+      <w:proofErr w:type="gramEnd"/>
+      <w:r>
+        <w:rPr>
+          <w:sz w:val="24"/>
+          <w:szCs w:val="24"/>
+        </w:rPr>
+        <w:t xml:space="preserve"> (</w:t>
+      </w:r>
+      <w:proofErr w:type="spellStart"/>
+      <w:r>
+        <w:rPr>
+          <w:sz w:val="24"/>
+          <w:szCs w:val="24"/>
+        </w:rPr>
+        <w:t>person.hourly_rate</w:t>
+      </w:r>
+      <w:proofErr w:type="spellEnd"/>
+      <w:r>
+        <w:rPr>
+          <w:sz w:val="24"/>
+          <w:szCs w:val="24"/>
+        </w:rPr>
+        <w:t>) }}</w:t>
+      </w:r>
+    </w:p>
+    <w:p>
+      <w:pPr>
+        <w:pStyle w:val="ListParagraph"/>
+        <w:numPr>
+          <w:ilvl w:val="1"/>
+          <w:numId w:val="5"/>
+        </w:numPr>
+        <w:rPr>
+          <w:sz w:val="24"/>
+          <w:szCs w:val="24"/>
+        </w:rPr>
+      </w:pPr>
+      <w:r>
+        <w:rPr>
+          <w:sz w:val="24"/>
+          <w:szCs w:val="24"/>
+        </w:rPr>
+        <w:t>{%</w:t>
+      </w:r>
+      <w:r>
+        <w:rPr>
+          <w:sz w:val="24"/>
+          <w:szCs w:val="24"/>
+        </w:rPr>
+        <w:t>p</w:t>
+      </w:r>
+      <w:r>
+        <w:rPr>
+          <w:sz w:val="24"/>
+          <w:szCs w:val="24"/>
+        </w:rPr>
+        <w:t xml:space="preserve"> endif %}</w:t>
+      </w:r>
+    </w:p>
+    <w:p>
+      <w:pPr>
+        <w:pStyle w:val="ListParagraph"/>
+        <w:numPr>
+          <w:ilvl w:val="0"/>
+          <w:numId w:val="5"/>
+        </w:numPr>
+        <w:rPr>
+          <w:sz w:val="24"/>
+          <w:szCs w:val="24"/>
+        </w:rPr>
+      </w:pPr>
+      <w:r>
+        <w:rPr>
+          <w:sz w:val="24"/>
+          <w:szCs w:val="24"/>
+        </w:rPr>
+        <w:t xml:space="preserve">{%p </w:t>
+      </w:r>
+      <w:proofErr w:type="spellStart"/>
+      <w:r>
+        <w:rPr>
+          <w:sz w:val="24"/>
+          <w:szCs w:val="24"/>
+        </w:rPr>
+        <w:t>endfor</w:t>
+      </w:r>
+      <w:proofErr w:type="spellEnd"/>
+      <w:r>
+        <w:rPr>
+          <w:sz w:val="24"/>
+          <w:szCs w:val="24"/>
+        </w:rPr>
+        <w:t xml:space="preserve"> %}</w:t>
+      </w:r>
+    </w:p>
+    <w:p>
+      <w:pPr>
+        <w:rPr>
+          <w:sz w:val="24"/>
+          <w:szCs w:val="24"/>
+        </w:rPr>
+      </w:pPr>
+    </w:p>
+    <w:p>
+      <w:pPr>
+        <w:rPr>
+          <w:sz w:val="24"/>
+          <w:szCs w:val="24"/>
+        </w:rPr>
+      </w:pPr>
+      <w:r>
+        <w:rPr>
+          <w:sz w:val="24"/>
+          <w:szCs w:val="24"/>
+        </w:rPr>
+        <w:t xml:space="preserve">I expect to receive either an approval of the above-requested independent evaluations or notice of the school’s formal challenge of the need for the requested independent evaluations </w:t>
+      </w:r>
+      <w:r>
+        <w:rPr>
+          <w:sz w:val="24"/>
+          <w:szCs w:val="24"/>
+          <w:u w:val="single"/>
+        </w:rPr>
+        <w:t xml:space="preserve">within five school days </w:t>
+      </w:r>
+      <w:r>
+        <w:rPr>
+          <w:sz w:val="24"/>
+          <w:szCs w:val="24"/>
+        </w:rPr>
+        <w:t>of receipt of this request.</w:t>
+      </w:r>
+    </w:p>
+    <w:p>
+      <w:pPr>
+        <w:rPr>
+          <w:sz w:val="24"/>
+          <w:szCs w:val="24"/>
+        </w:rPr>
+      </w:pPr>
+      <w:r>
+        <w:rPr>
+          <w:sz w:val="24"/>
+          <w:szCs w:val="24"/>
+        </w:rPr>
+        <w:t xml:space="preserve">{%p if </w:t>
+      </w:r>
+      <w:proofErr w:type="spellStart"/>
+      <w:proofErr w:type="gramStart"/>
+      <w:r>
+        <w:rPr>
+          <w:sz w:val="24"/>
+          <w:szCs w:val="24"/>
+        </w:rPr>
         <w:t>requestor.language</w:t>
       </w:r>
       <w:proofErr w:type="spellEnd"/>
@@ -1814,6 +2219,14 @@
           <w:szCs w:val="24"/>
         </w:rPr>
       </w:pPr>
+    </w:p>
+    <w:p>
+      <w:pPr>
+        <w:rPr>
+          <w:sz w:val="24"/>
+          <w:szCs w:val="24"/>
+        </w:rPr>
+      </w:pPr>
       <w:r>
         <w:rPr>
           <w:sz w:val="24"/>
@@ -1954,6 +2367,7 @@
           <w:sz w:val="24"/>
           <w:szCs w:val="24"/>
         </w:rPr>
+        <w:lastRenderedPageBreak/>
         <w:t xml:space="preserve">In addition, my child is not fluent in English. Please conduct all evaluations of my child in </w:t>
       </w:r>
       <w:proofErr w:type="gramStart"/>
@@ -2024,15 +2438,23 @@
           <w:sz w:val="24"/>
           <w:szCs w:val="24"/>
         </w:rPr>
-        <w:t xml:space="preserve">Thank you for your attention to this matter. Please contact me at </w:t>
-      </w:r>
+        <w:t>Thank you for your attention to this matter. Please contact me at</w:t>
+      </w:r>
+      <w:r>
+        <w:rPr>
+          <w:sz w:val="24"/>
+          <w:szCs w:val="24"/>
+        </w:rPr>
+        <w:t xml:space="preserve"> {% if </w:t>
+      </w:r>
+      <w:proofErr w:type="spellStart"/>
       <w:proofErr w:type="gramStart"/>
       <w:r>
         <w:rPr>
           <w:sz w:val="24"/>
           <w:szCs w:val="24"/>
         </w:rPr>
-        <w:t>{{ requestor</w:t>
+        <w:t>requestor.phone</w:t>
       </w:r>
       <w:proofErr w:type="gramEnd"/>
       <w:r>
@@ -2040,7 +2462,22 @@
           <w:sz w:val="24"/>
           <w:szCs w:val="24"/>
         </w:rPr>
-        <w:t xml:space="preserve">. </w:t>
+        <w:t>_number</w:t>
+      </w:r>
+      <w:proofErr w:type="spellEnd"/>
+      <w:r>
+        <w:rPr>
+          <w:sz w:val="24"/>
+          <w:szCs w:val="24"/>
+        </w:rPr>
+        <w:t xml:space="preserve"> %}</w:t>
+      </w:r>
+      <w:r>
+        <w:rPr>
+          <w:sz w:val="24"/>
+          <w:szCs w:val="24"/>
+        </w:rPr>
+        <w:t xml:space="preserve">{{ </w:t>
       </w:r>
       <w:proofErr w:type="spellStart"/>
       <w:r>
@@ -2048,15 +2485,129 @@
           <w:sz w:val="24"/>
           <w:szCs w:val="24"/>
         </w:rPr>
-        <w:t>phone_</w:t>
-      </w:r>
+        <w:t>requestor.phone_number</w:t>
+      </w:r>
+      <w:proofErr w:type="spellEnd"/>
+      <w:r>
+        <w:rPr>
+          <w:sz w:val="24"/>
+          <w:szCs w:val="24"/>
+        </w:rPr>
+        <w:t xml:space="preserve"> }}</w:t>
+      </w:r>
+      <w:r>
+        <w:rPr>
+          <w:sz w:val="24"/>
+          <w:szCs w:val="24"/>
+        </w:rPr>
+        <w:t xml:space="preserve">{% else %}{{ </w:t>
+      </w:r>
+      <w:proofErr w:type="spellStart"/>
+      <w:r>
+        <w:rPr>
+          <w:sz w:val="24"/>
+          <w:szCs w:val="24"/>
+        </w:rPr>
+        <w:t>requestor.</w:t>
+      </w:r>
+      <w:r>
+        <w:rPr>
+          <w:sz w:val="24"/>
+          <w:szCs w:val="24"/>
+        </w:rPr>
+        <w:t>email</w:t>
+      </w:r>
+      <w:proofErr w:type="spellEnd"/>
+      <w:r>
+        <w:rPr>
+          <w:sz w:val="24"/>
+          <w:szCs w:val="24"/>
+        </w:rPr>
+        <w:t xml:space="preserve"> }}{% endif %}</w:t>
+      </w:r>
+      <w:r>
+        <w:rPr>
+          <w:sz w:val="24"/>
+          <w:szCs w:val="24"/>
+        </w:rPr>
+        <w:t xml:space="preserve"> with any questions or concerns.</w:t>
+      </w:r>
+    </w:p>
+    <w:p>
+      <w:pPr>
+        <w:rPr>
+          <w:sz w:val="24"/>
+          <w:szCs w:val="24"/>
+        </w:rPr>
+      </w:pPr>
+      <w:r>
+        <w:rPr>
+          <w:sz w:val="24"/>
+          <w:szCs w:val="24"/>
+        </w:rPr>
+        <w:t xml:space="preserve"> </w:t>
+      </w:r>
+    </w:p>
+    <w:p>
+      <w:pPr>
+        <w:rPr>
+          <w:sz w:val="24"/>
+          <w:szCs w:val="24"/>
+        </w:rPr>
+      </w:pPr>
+      <w:r>
+        <w:rPr>
+          <w:sz w:val="24"/>
+          <w:szCs w:val="24"/>
+        </w:rPr>
+        <w:t>Sincerely,</w:t>
+      </w:r>
+    </w:p>
+    <w:p>
+      <w:pPr>
+        <w:rPr>
+          <w:sz w:val="24"/>
+          <w:szCs w:val="24"/>
+        </w:rPr>
+      </w:pPr>
+      <w:r>
+        <w:rPr>
+          <w:sz w:val="24"/>
+          <w:szCs w:val="24"/>
+        </w:rPr>
+        <w:t xml:space="preserve"> </w:t>
+      </w:r>
+    </w:p>
+    <w:p>
+      <w:pPr>
+        <w:rPr>
+          <w:sz w:val="24"/>
+          <w:szCs w:val="24"/>
+        </w:rPr>
+      </w:pPr>
       <w:proofErr w:type="gramStart"/>
       <w:r>
         <w:rPr>
           <w:sz w:val="24"/>
           <w:szCs w:val="24"/>
         </w:rPr>
-        <w:t>number</w:t>
+        <w:t xml:space="preserve">{{ </w:t>
+      </w:r>
+      <w:proofErr w:type="spellStart"/>
+      <w:r>
+        <w:rPr>
+          <w:sz w:val="24"/>
+          <w:szCs w:val="24"/>
+        </w:rPr>
+        <w:t>requestor</w:t>
+      </w:r>
+      <w:proofErr w:type="gramEnd"/>
+      <w:r>
+        <w:rPr>
+          <w:sz w:val="24"/>
+          <w:szCs w:val="24"/>
+        </w:rPr>
+        <w:t>.signature</w:t>
       </w:r>
       <w:proofErr w:type="spellEnd"/>
       <w:r>
@@ -2064,61 +2615,79 @@
           <w:sz w:val="24"/>
           <w:szCs w:val="24"/>
         </w:rPr>
-        <w:t xml:space="preserve"> }</w:t>
+        <w:t xml:space="preserve"> }}</w:t>
+      </w:r>
+    </w:p>
+    <w:p>
+      <w:pPr>
+        <w:rPr>
+          <w:sz w:val="24"/>
+          <w:szCs w:val="24"/>
+        </w:rPr>
+      </w:pPr>
+      <w:r>
+        <w:rPr>
+          <w:sz w:val="24"/>
+          <w:szCs w:val="24"/>
+        </w:rPr>
+        <w:t>_________________________________</w:t>
+      </w:r>
+    </w:p>
+    <w:p>
+      <w:pPr>
+        <w:ind w:left="720" w:hanging="720"/>
+        <w:rPr>
+          <w:color w:val="000000"/>
+          <w:sz w:val="24"/>
+          <w:szCs w:val="24"/>
+        </w:rPr>
+      </w:pPr>
+      <w:proofErr w:type="gramStart"/>
+      <w:r>
+        <w:rPr>
+          <w:color w:val="000000"/>
+          <w:sz w:val="24"/>
+          <w:szCs w:val="24"/>
+        </w:rPr>
+        <w:t xml:space="preserve">{{ </w:t>
+      </w:r>
+      <w:proofErr w:type="spellStart"/>
+      <w:r>
+        <w:rPr>
+          <w:color w:val="000000"/>
+          <w:sz w:val="24"/>
+          <w:szCs w:val="24"/>
+        </w:rPr>
+        <w:t>requestor.name</w:t>
       </w:r>
       <w:proofErr w:type="gramEnd"/>
       <w:r>
         <w:rPr>
-          <w:sz w:val="24"/>
-          <w:szCs w:val="24"/>
-        </w:rPr>
-        <w:t>} with any questions or concerns.</w:t>
-      </w:r>
-    </w:p>
-    <w:p>
-      <w:pPr>
-        <w:rPr>
-          <w:sz w:val="24"/>
-          <w:szCs w:val="24"/>
-        </w:rPr>
-      </w:pPr>
-      <w:r>
-        <w:rPr>
-          <w:sz w:val="24"/>
-          <w:szCs w:val="24"/>
-        </w:rPr>
-        <w:t xml:space="preserve"> </w:t>
-      </w:r>
-    </w:p>
-    <w:p>
-      <w:pPr>
-        <w:rPr>
-          <w:sz w:val="24"/>
-          <w:szCs w:val="24"/>
-        </w:rPr>
-      </w:pPr>
-      <w:r>
-        <w:rPr>
-          <w:sz w:val="24"/>
-          <w:szCs w:val="24"/>
-        </w:rPr>
-        <w:t>Sincerely,</w:t>
-      </w:r>
-    </w:p>
-    <w:p>
-      <w:pPr>
-        <w:rPr>
-          <w:sz w:val="24"/>
-          <w:szCs w:val="24"/>
-        </w:rPr>
-      </w:pPr>
-      <w:r>
-        <w:rPr>
-          <w:sz w:val="24"/>
-          <w:szCs w:val="24"/>
-        </w:rPr>
-        <w:t xml:space="preserve"> </w:t>
-      </w:r>
+          <w:color w:val="000000"/>
+          <w:sz w:val="24"/>
+          <w:szCs w:val="24"/>
+        </w:rPr>
+        <w:t>.full</w:t>
+      </w:r>
+      <w:proofErr w:type="spellEnd"/>
+      <w:r>
+        <w:rPr>
+          <w:color w:val="000000"/>
+          <w:sz w:val="24"/>
+          <w:szCs w:val="24"/>
+        </w:rPr>
+        <w:t>() }}</w:t>
+      </w:r>
+    </w:p>
+    <w:p>
+      <w:pPr>
+        <w:ind w:left="720" w:hanging="720"/>
+        <w:rPr>
+          <w:color w:val="000000"/>
+          <w:sz w:val="24"/>
+          <w:szCs w:val="24"/>
+        </w:rPr>
+      </w:pPr>
     </w:p>
     <w:p>
       <w:pPr>
@@ -2149,7 +2718,14 @@
           <w:sz w:val="24"/>
           <w:szCs w:val="24"/>
         </w:rPr>
-        <w:t>.signature</w:t>
+        <w:t>.address.</w:t>
+      </w:r>
+      <w:r>
+        <w:rPr>
+          <w:sz w:val="24"/>
+          <w:szCs w:val="24"/>
+        </w:rPr>
+        <w:t>block</w:t>
       </w:r>
       <w:proofErr w:type="spellEnd"/>
       <w:r>
@@ -2157,6 +2733,13 @@
           <w:sz w:val="24"/>
           <w:szCs w:val="24"/>
         </w:rPr>
+        <w:t>()</w:t>
+      </w:r>
+      <w:r>
+        <w:rPr>
+          <w:sz w:val="24"/>
+          <w:szCs w:val="24"/>
+        </w:rPr>
         <w:t xml:space="preserve"> }}</w:t>
       </w:r>
     </w:p>
@@ -2172,7 +2755,93 @@
           <w:sz w:val="24"/>
           <w:szCs w:val="24"/>
         </w:rPr>
-        <w:t>_________________________________</w:t>
+        <w:t>{%</w:t>
+      </w:r>
+      <w:r>
+        <w:rPr>
+          <w:sz w:val="24"/>
+          <w:szCs w:val="24"/>
+        </w:rPr>
+        <w:t>p</w:t>
+      </w:r>
+      <w:r>
+        <w:rPr>
+          <w:sz w:val="24"/>
+          <w:szCs w:val="24"/>
+        </w:rPr>
+        <w:t xml:space="preserve"> if </w:t>
+      </w:r>
+      <w:proofErr w:type="spellStart"/>
+      <w:proofErr w:type="gramStart"/>
+      <w:r>
+        <w:rPr>
+          <w:sz w:val="24"/>
+          <w:szCs w:val="24"/>
+        </w:rPr>
+        <w:t>requestor.phone</w:t>
+      </w:r>
+      <w:proofErr w:type="gramEnd"/>
+      <w:r>
+        <w:rPr>
+          <w:sz w:val="24"/>
+          <w:szCs w:val="24"/>
+        </w:rPr>
+        <w:t>_number</w:t>
+      </w:r>
+      <w:proofErr w:type="spellEnd"/>
+      <w:r>
+        <w:rPr>
+          <w:sz w:val="24"/>
+          <w:szCs w:val="24"/>
+        </w:rPr>
+        <w:t xml:space="preserve"> %</w:t>
+      </w:r>
+      <w:r>
+        <w:rPr>
+          <w:sz w:val="24"/>
+          <w:szCs w:val="24"/>
+        </w:rPr>
+        <w:t>}</w:t>
+      </w:r>
+    </w:p>
+    <w:p>
+      <w:pPr>
+        <w:rPr>
+          <w:sz w:val="24"/>
+          <w:szCs w:val="24"/>
+        </w:rPr>
+      </w:pPr>
+      <w:proofErr w:type="gramStart"/>
+      <w:r>
+        <w:rPr>
+          <w:sz w:val="24"/>
+          <w:szCs w:val="24"/>
+        </w:rPr>
+        <w:t xml:space="preserve">{{ </w:t>
+      </w:r>
+      <w:proofErr w:type="spellStart"/>
+      <w:r>
+        <w:rPr>
+          <w:sz w:val="24"/>
+          <w:szCs w:val="24"/>
+        </w:rPr>
+        <w:t>requestor</w:t>
+      </w:r>
+      <w:proofErr w:type="gramEnd"/>
+      <w:r>
+        <w:rPr>
+          <w:sz w:val="24"/>
+          <w:szCs w:val="24"/>
+        </w:rPr>
+        <w:t>.phone_number</w:t>
+      </w:r>
+      <w:proofErr w:type="spellEnd"/>
+      <w:r>
+        <w:rPr>
+          <w:sz w:val="24"/>
+          <w:szCs w:val="24"/>
+        </w:rPr>
+        <w:t xml:space="preserve"> }} </w:t>
       </w:r>
     </w:p>
     <w:p>
@@ -2183,43 +2852,125 @@
           <w:szCs w:val="24"/>
         </w:rPr>
       </w:pPr>
+      <w:r>
+        <w:rPr>
+          <w:sz w:val="24"/>
+          <w:szCs w:val="24"/>
+        </w:rPr>
+        <w:t>{%p endif %}</w:t>
+      </w:r>
+    </w:p>
+    <w:p>
+      <w:pPr>
+        <w:rPr>
+          <w:sz w:val="24"/>
+          <w:szCs w:val="24"/>
+        </w:rPr>
+      </w:pPr>
+      <w:r>
+        <w:rPr>
+          <w:sz w:val="24"/>
+          <w:szCs w:val="24"/>
+        </w:rPr>
+        <w:t xml:space="preserve">{%p if </w:t>
+      </w:r>
+      <w:proofErr w:type="spellStart"/>
       <w:proofErr w:type="gramStart"/>
       <w:r>
         <w:rPr>
-          <w:color w:val="000000"/>
-          <w:sz w:val="24"/>
-          <w:szCs w:val="24"/>
-        </w:rPr>
-        <w:lastRenderedPageBreak/>
+          <w:sz w:val="24"/>
+          <w:szCs w:val="24"/>
+        </w:rPr>
+        <w:t>requestor.</w:t>
+      </w:r>
+      <w:r>
+        <w:rPr>
+          <w:sz w:val="24"/>
+          <w:szCs w:val="24"/>
+        </w:rPr>
+        <w:t>email</w:t>
+      </w:r>
+      <w:proofErr w:type="spellEnd"/>
+      <w:proofErr w:type="gramEnd"/>
+      <w:r>
+        <w:rPr>
+          <w:sz w:val="24"/>
+          <w:szCs w:val="24"/>
+        </w:rPr>
+        <w:t xml:space="preserve"> %}</w:t>
+      </w:r>
+    </w:p>
+    <w:p>
+      <w:pPr>
+        <w:rPr>
+          <w:sz w:val="24"/>
+          <w:szCs w:val="24"/>
+        </w:rPr>
+      </w:pPr>
+      <w:proofErr w:type="gramStart"/>
+      <w:r>
+        <w:rPr>
+          <w:sz w:val="24"/>
+          <w:szCs w:val="24"/>
+        </w:rPr>
         <w:t xml:space="preserve">{{ </w:t>
       </w:r>
       <w:proofErr w:type="spellStart"/>
       <w:r>
         <w:rPr>
-          <w:color w:val="000000"/>
-          <w:sz w:val="24"/>
-          <w:szCs w:val="24"/>
-        </w:rPr>
-        <w:t>requestor.name</w:t>
+          <w:sz w:val="24"/>
+          <w:szCs w:val="24"/>
+        </w:rPr>
+        <w:t>requestor</w:t>
       </w:r>
       <w:proofErr w:type="gramEnd"/>
       <w:r>
         <w:rPr>
-          <w:color w:val="000000"/>
-          <w:sz w:val="24"/>
-          <w:szCs w:val="24"/>
-        </w:rPr>
-        <w:t>.full</w:t>
+          <w:sz w:val="24"/>
+          <w:szCs w:val="24"/>
+        </w:rPr>
+        <w:t>.</w:t>
+      </w:r>
+      <w:r>
+        <w:rPr>
+          <w:sz w:val="24"/>
+          <w:szCs w:val="24"/>
+        </w:rPr>
+        <w:t>email</w:t>
       </w:r>
       <w:proofErr w:type="spellEnd"/>
       <w:r>
         <w:rPr>
-          <w:color w:val="000000"/>
-          <w:sz w:val="24"/>
-          <w:szCs w:val="24"/>
-        </w:rPr>
-        <w:t>() }}</w:t>
-      </w:r>
+          <w:sz w:val="24"/>
+          <w:szCs w:val="24"/>
+        </w:rPr>
+        <w:t xml:space="preserve"> }} </w:t>
+      </w:r>
+    </w:p>
+    <w:p>
+      <w:pPr>
+        <w:ind w:left="720" w:hanging="720"/>
+        <w:rPr>
+          <w:sz w:val="24"/>
+          <w:szCs w:val="24"/>
+        </w:rPr>
+      </w:pPr>
+      <w:r>
+        <w:rPr>
+          <w:sz w:val="24"/>
+          <w:szCs w:val="24"/>
+        </w:rPr>
+        <w:t>{%p endif %}</w:t>
+      </w:r>
+    </w:p>
+    <w:p>
+      <w:pPr>
+        <w:ind w:left="720" w:hanging="720"/>
+        <w:rPr>
+          <w:sz w:val="24"/>
+          <w:szCs w:val="24"/>
+        </w:rPr>
+      </w:pPr>
     </w:p>
     <w:sectPr>
       <w:pgSz w:w="12240" w:h="15840"/>
@@ -2712,6 +3463,92 @@
       </w:rPr>
     </w:lvl>
   </w:abstractNum>
+  <w:abstractNum w:abstractNumId="4" w15:restartNumberingAfterBreak="0">
+    <w:nsid w:val="7AB01761"/>
+    <w:multiLevelType w:val="hybridMultilevel"/>
+    <w:tmpl w:val="263AD146"/>
+    <w:lvl w:ilvl="0" w:tplc="0409000F">
+      <w:start w:val="1"/>
+      <w:numFmt w:val="decimal"/>
+      <w:lvlText w:val="%1."/>
+      <w:lvlJc w:val="left"/>
+      <w:pPr>
+        <w:ind w:left="720" w:hanging="360"/>
+      </w:pPr>
+    </w:lvl>
+    <w:lvl w:ilvl="1" w:tplc="04090019">
+      <w:start w:val="1"/>
+      <w:numFmt w:val="lowerLetter"/>
+      <w:lvlText w:val="%2."/>
+      <w:lvlJc w:val="left"/>
+      <w:pPr>
+        <w:ind w:left="1440" w:hanging="360"/>
+      </w:pPr>
+    </w:lvl>
+    <w:lvl w:ilvl="2" w:tplc="0409001B" w:tentative="1">
+      <w:start w:val="1"/>
+      <w:numFmt w:val="lowerRoman"/>
+      <w:lvlText w:val="%3."/>
+      <w:lvlJc w:val="right"/>
+      <w:pPr>
+        <w:ind w:left="2160" w:hanging="180"/>
+      </w:pPr>
+    </w:lvl>
+    <w:lvl w:ilvl="3" w:tplc="0409000F" w:tentative="1">
+      <w:start w:val="1"/>
+      <w:numFmt w:val="decimal"/>
+      <w:lvlText w:val="%4."/>
+      <w:lvlJc w:val="left"/>
+      <w:pPr>
+        <w:ind w:left="2880" w:hanging="360"/>
+      </w:pPr>
+    </w:lvl>
+    <w:lvl w:ilvl="4" w:tplc="04090019" w:tentative="1">
+      <w:start w:val="1"/>
+      <w:numFmt w:val="lowerLetter"/>
+      <w:lvlText w:val="%5."/>
+      <w:lvlJc w:val="left"/>
+      <w:pPr>
+        <w:ind w:left="3600" w:hanging="360"/>
+      </w:pPr>
+    </w:lvl>
+    <w:lvl w:ilvl="5" w:tplc="0409001B" w:tentative="1">
+      <w:start w:val="1"/>
+      <w:numFmt w:val="lowerRoman"/>
+      <w:lvlText w:val="%6."/>
+      <w:lvlJc w:val="right"/>
+      <w:pPr>
+        <w:ind w:left="4320" w:hanging="180"/>
+      </w:pPr>
+    </w:lvl>
+    <w:lvl w:ilvl="6" w:tplc="0409000F" w:tentative="1">
+      <w:start w:val="1"/>
+      <w:numFmt w:val="decimal"/>
+      <w:lvlText w:val="%7."/>
+      <w:lvlJc w:val="left"/>
+      <w:pPr>
+        <w:ind w:left="5040" w:hanging="360"/>
+      </w:pPr>
+    </w:lvl>
+    <w:lvl w:ilvl="7" w:tplc="04090019" w:tentative="1">
+      <w:start w:val="1"/>
+      <w:numFmt w:val="lowerLetter"/>
+      <w:lvlText w:val="%8."/>
+      <w:lvlJc w:val="left"/>
+      <w:pPr>
+        <w:ind w:left="5760" w:hanging="360"/>
+      </w:pPr>
+    </w:lvl>
+    <w:lvl w:ilvl="8" w:tplc="0409001B" w:tentative="1">
+      <w:start w:val="1"/>
+      <w:numFmt w:val="lowerRoman"/>
+      <w:lvlText w:val="%9."/>
+      <w:lvlJc w:val="right"/>
+      <w:pPr>
+        <w:ind w:left="6480" w:hanging="180"/>
+      </w:pPr>
+    </w:lvl>
+  </w:abstractNum>
   <w:num w:numId="1" w16cid:durableId="1047756664">
     <w:abstractNumId w:val="2"/>
   </w:num>
@@ -2723,6 +3560,9 @@
   </w:num>
   <w:num w:numId="4" w16cid:durableId="81294415">
     <w:abstractNumId w:val="0"/>
+  </w:num>
+  <w:num w:numId="5" w16cid:durableId="1190294431">
+    <w:abstractNumId w:val="4"/>
   </w:num>
 </w:numbering>
 </file>
@@ -3243,7 +4083,6 @@
   <w:style w:type="character" w:default="1" w:styleId="DefaultParagraphFont">
     <w:name w:val="Default Paragraph Font"/>
     <w:uiPriority w:val="1"/>
-    <w:semiHidden/>
     <w:unhideWhenUsed/>
   </w:style>
   <w:style w:type="table" w:default="1" w:styleId="TableNormal">

</xml_diff>